<commit_message>
Atualização do Escopo do Projeto
</commit_message>
<xml_diff>
--- a/gestao_projetos/Declaração de Escopo - Modelo.docx
+++ b/gestao_projetos/Declaração de Escopo - Modelo.docx
@@ -32,10 +32,10 @@
       <w:tblGrid>
         <w:gridCol w:w="790"/>
         <w:gridCol w:w="936"/>
-        <w:gridCol w:w="1216"/>
+        <w:gridCol w:w="1215"/>
         <w:gridCol w:w="1409"/>
         <w:gridCol w:w="1345"/>
-        <w:gridCol w:w="2798"/>
+        <w:gridCol w:w="2799"/>
       </w:tblGrid>
       <w:tr>
         <w:tc>
@@ -272,8 +272,6 @@
               <w:rPr>
                 <w:rFonts w:ascii="Times New Roman" w:hAnsi="Times New Roman" w:cs="Times New Roman"/>
                 <w:bCs/>
-                <w:i/>
-                <w:iCs/>
                 <w:sz w:val="24"/>
                 <w:szCs w:val="24"/>
               </w:rPr>
@@ -287,7 +285,7 @@
                 <w:sz w:val="24"/>
                 <w:szCs w:val="24"/>
               </w:rPr>
-              <w:t>Explicação do que está por trás do projeto, do que motiva a equipe a fazê-lo</w:t>
+              <w:t>A inspiração do desenvolvimento da aplicação veio através de uma necessidade real, vivenciada pelo colaborador, Leonardo, que após iniciar na academia, percebeu-se que o aplicativo utilizado no espaço, possuí alguns gaps e a falta atender necessidades simples, como o cliente poder verificar suas avaliações anteriores.</w:t>
             </w:r>
           </w:p>
         </w:tc>
@@ -400,14 +398,12 @@
             <w:r>
               <w:rPr>
                 <w:rFonts w:ascii="Times New Roman" w:eastAsia="Times New Roman" w:hAnsi="Times New Roman" w:cs="Times New Roman"/>
-                <w:i/>
-                <w:iCs/>
                 <w:color w:val="000000"/>
                 <w:sz w:val="24"/>
                 <w:szCs w:val="24"/>
                 <w:lang w:eastAsia="pt-BR"/>
               </w:rPr>
-              <w:t>Itens que NÃO compõem o escopo do projeto</w:t>
+              <w:t>A aplicação não contempla a venda de produtos</w:t>
             </w:r>
           </w:p>
           <w:p>
@@ -471,6 +467,114 @@
           </w:p>
           <w:p>
             <w:pPr>
+              <w:pStyle w:val="PargrafodaLista"/>
+              <w:numPr>
+                <w:ilvl w:val="0"/>
+                <w:numId w:val="15"/>
+              </w:numPr>
+              <w:rPr>
+                <w:rFonts w:ascii="Times New Roman" w:hAnsi="Times New Roman" w:cs="Times New Roman"/>
+                <w:i/>
+                <w:iCs/>
+                <w:sz w:val="24"/>
+                <w:szCs w:val="24"/>
+              </w:rPr>
+            </w:pPr>
+            <w:r>
+              <w:rPr>
+                <w:rFonts w:ascii="Times New Roman" w:hAnsi="Times New Roman" w:cs="Times New Roman"/>
+                <w:i/>
+                <w:iCs/>
+                <w:sz w:val="24"/>
+                <w:szCs w:val="24"/>
+              </w:rPr>
+              <w:t>D</w:t>
+            </w:r>
+            <w:r>
+              <w:rPr>
+                <w:rFonts w:ascii="Times New Roman" w:hAnsi="Times New Roman" w:cs="Times New Roman"/>
+                <w:i/>
+                <w:iCs/>
+                <w:sz w:val="24"/>
+                <w:szCs w:val="24"/>
+              </w:rPr>
+              <w:t>emonstr</w:t>
+            </w:r>
+            <w:r>
+              <w:rPr>
+                <w:rFonts w:ascii="Times New Roman" w:hAnsi="Times New Roman" w:cs="Times New Roman"/>
+                <w:i/>
+                <w:iCs/>
+                <w:sz w:val="24"/>
+                <w:szCs w:val="24"/>
+              </w:rPr>
+              <w:t>ar</w:t>
+            </w:r>
+            <w:r>
+              <w:rPr>
+                <w:rFonts w:ascii="Times New Roman" w:hAnsi="Times New Roman" w:cs="Times New Roman"/>
+                <w:i/>
+                <w:iCs/>
+                <w:sz w:val="24"/>
+                <w:szCs w:val="24"/>
+              </w:rPr>
+              <w:t xml:space="preserve"> os treinos no padrão ABC;</w:t>
+            </w:r>
+          </w:p>
+          <w:p>
+            <w:pPr>
+              <w:pStyle w:val="PargrafodaLista"/>
+              <w:numPr>
+                <w:ilvl w:val="0"/>
+                <w:numId w:val="15"/>
+              </w:numPr>
+              <w:rPr>
+                <w:rFonts w:ascii="Times New Roman" w:hAnsi="Times New Roman" w:cs="Times New Roman"/>
+                <w:i/>
+                <w:iCs/>
+                <w:sz w:val="24"/>
+                <w:szCs w:val="24"/>
+              </w:rPr>
+            </w:pPr>
+            <w:r>
+              <w:rPr>
+                <w:rFonts w:ascii="Times New Roman" w:hAnsi="Times New Roman" w:cs="Times New Roman"/>
+                <w:i/>
+                <w:iCs/>
+                <w:sz w:val="24"/>
+                <w:szCs w:val="24"/>
+              </w:rPr>
+              <w:t>Haver vídeo de demonstração da execução do exercício;</w:t>
+            </w:r>
+          </w:p>
+          <w:p>
+            <w:pPr>
+              <w:pStyle w:val="PargrafodaLista"/>
+              <w:numPr>
+                <w:ilvl w:val="0"/>
+                <w:numId w:val="15"/>
+              </w:numPr>
+              <w:rPr>
+                <w:rFonts w:ascii="Times New Roman" w:hAnsi="Times New Roman" w:cs="Times New Roman"/>
+                <w:i/>
+                <w:iCs/>
+                <w:sz w:val="24"/>
+                <w:szCs w:val="24"/>
+              </w:rPr>
+            </w:pPr>
+            <w:r>
+              <w:rPr>
+                <w:rFonts w:ascii="Times New Roman" w:hAnsi="Times New Roman" w:cs="Times New Roman"/>
+                <w:i/>
+                <w:iCs/>
+                <w:sz w:val="24"/>
+                <w:szCs w:val="24"/>
+              </w:rPr>
+              <w:t>Alunos com acesso as avaliações realizadas anteriormente;</w:t>
+            </w:r>
+          </w:p>
+          <w:p>
+            <w:pPr>
               <w:jc w:val="both"/>
               <w:rPr>
                 <w:rFonts w:ascii="Times New Roman" w:hAnsi="Times New Roman" w:cs="Times New Roman"/>
@@ -481,26 +585,6 @@
                 <w:szCs w:val="24"/>
               </w:rPr>
             </w:pPr>
-            <w:r>
-              <w:rPr>
-                <w:rFonts w:ascii="Times New Roman" w:hAnsi="Times New Roman" w:cs="Times New Roman"/>
-                <w:i/>
-                <w:iCs/>
-                <w:sz w:val="24"/>
-                <w:szCs w:val="24"/>
-              </w:rPr>
-              <w:t>Premissas do projeto</w:t>
-            </w:r>
-            <w:r>
-              <w:rPr>
-                <w:rFonts w:ascii="Times New Roman" w:hAnsi="Times New Roman" w:cs="Times New Roman"/>
-                <w:i/>
-                <w:iCs/>
-                <w:sz w:val="24"/>
-                <w:szCs w:val="24"/>
-              </w:rPr>
-              <w:t xml:space="preserve"> (Suposição ou pressupostos que o gerente declara em relação ao projeto</w:t>
-            </w:r>
           </w:p>
           <w:p>
             <w:pPr>
@@ -541,7 +625,11 @@
           </w:p>
           <w:p>
             <w:pPr>
-              <w:jc w:val="both"/>
+              <w:pStyle w:val="PargrafodaLista"/>
+              <w:numPr>
+                <w:ilvl w:val="0"/>
+                <w:numId w:val="16"/>
+              </w:numPr>
               <w:rPr>
                 <w:rFonts w:ascii="Times New Roman" w:hAnsi="Times New Roman" w:cs="Times New Roman"/>
                 <w:bCs/>
@@ -560,7 +648,7 @@
                 <w:sz w:val="24"/>
                 <w:szCs w:val="24"/>
               </w:rPr>
-              <w:t>Defini</w:t>
+              <w:t>Definição dos fatores que limitarão as ações do projeto</w:t>
             </w:r>
             <w:r>
               <w:rPr>
@@ -571,7 +659,35 @@
                 <w:sz w:val="24"/>
                 <w:szCs w:val="24"/>
               </w:rPr>
-              <w:t>ção dos fatores que limitarão as ações do projeto</w:t>
+              <w:t>;</w:t>
+            </w:r>
+          </w:p>
+          <w:p>
+            <w:pPr>
+              <w:pStyle w:val="PargrafodaLista"/>
+              <w:numPr>
+                <w:ilvl w:val="0"/>
+                <w:numId w:val="16"/>
+              </w:numPr>
+              <w:rPr>
+                <w:rFonts w:ascii="Times New Roman" w:hAnsi="Times New Roman" w:cs="Times New Roman"/>
+                <w:bCs/>
+                <w:i/>
+                <w:iCs/>
+                <w:sz w:val="24"/>
+                <w:szCs w:val="24"/>
+              </w:rPr>
+            </w:pPr>
+            <w:r>
+              <w:rPr>
+                <w:rFonts w:ascii="Times New Roman" w:hAnsi="Times New Roman" w:cs="Times New Roman"/>
+                <w:bCs/>
+                <w:i/>
+                <w:iCs/>
+                <w:sz w:val="24"/>
+                <w:szCs w:val="24"/>
+              </w:rPr>
+              <w:t>Restringe o escopo do projeto</w:t>
             </w:r>
           </w:p>
         </w:tc>
@@ -646,6 +762,19 @@
               </w:rPr>
               <w:t>Previsão das etapas principais do projeto.</w:t>
             </w:r>
+          </w:p>
+          <w:p>
+            <w:pPr>
+              <w:jc w:val="both"/>
+              <w:rPr>
+                <w:rFonts w:ascii="Times New Roman" w:hAnsi="Times New Roman" w:cs="Times New Roman"/>
+                <w:bCs/>
+                <w:i/>
+                <w:iCs/>
+                <w:sz w:val="24"/>
+                <w:szCs w:val="24"/>
+              </w:rPr>
+            </w:pPr>
           </w:p>
           <w:tbl>
             <w:tblPr>
@@ -665,7 +794,7 @@
                 </w:tcPr>
                 <w:p>
                   <w:pPr>
-                    <w:jc w:val="both"/>
+                    <w:jc w:val="center"/>
                     <w:rPr>
                       <w:rFonts w:ascii="Times New Roman" w:hAnsi="Times New Roman" w:cs="Times New Roman"/>
                       <w:b/>
@@ -730,10 +859,11 @@
               <w:tc>
                 <w:tcPr>
                   <w:tcW w:w="2756" w:type="dxa"/>
+                  <w:vAlign w:val="center"/>
                 </w:tcPr>
                 <w:p>
                   <w:pPr>
-                    <w:jc w:val="both"/>
+                    <w:jc w:val="center"/>
                     <w:rPr>
                       <w:rFonts w:ascii="Times New Roman" w:hAnsi="Times New Roman" w:cs="Times New Roman"/>
                       <w:b/>
@@ -781,6 +911,17 @@
                     </w:rPr>
                     <w:t>Iniciação</w:t>
                   </w:r>
+                  <w:r>
+                    <w:rPr>
+                      <w:rFonts w:ascii="Times New Roman" w:hAnsi="Times New Roman" w:cs="Times New Roman"/>
+                      <w:b/>
+                      <w:i/>
+                      <w:iCs/>
+                      <w:sz w:val="24"/>
+                      <w:szCs w:val="24"/>
+                    </w:rPr>
+                    <w:t xml:space="preserve"> do Projeto</w:t>
+                  </w:r>
                 </w:p>
               </w:tc>
               <w:tc>
@@ -789,10 +930,627 @@
                 </w:tcPr>
                 <w:p>
                   <w:pPr>
+                    <w:rPr>
+                      <w:rFonts w:ascii="Times New Roman" w:hAnsi="Times New Roman" w:cs="Times New Roman"/>
+                      <w:bCs/>
+                      <w:sz w:val="20"/>
+                      <w:szCs w:val="20"/>
+                    </w:rPr>
+                  </w:pPr>
+                  <w:r>
+                    <w:rPr>
+                      <w:rFonts w:ascii="Times New Roman" w:hAnsi="Times New Roman" w:cs="Times New Roman"/>
+                      <w:bCs/>
+                      <w:sz w:val="20"/>
+                      <w:szCs w:val="20"/>
+                    </w:rPr>
+                    <w:t>Apresentação do Projeto para a banca avaliadora;</w:t>
+                  </w:r>
+                </w:p>
+              </w:tc>
+              <w:tc>
+                <w:tcPr>
+                  <w:tcW w:w="2756" w:type="dxa"/>
+                  <w:vAlign w:val="center"/>
+                </w:tcPr>
+                <w:p>
+                  <w:pPr>
+                    <w:jc w:val="center"/>
+                    <w:rPr>
+                      <w:rFonts w:ascii="Times New Roman" w:hAnsi="Times New Roman" w:cs="Times New Roman"/>
+                      <w:b/>
+                      <w:sz w:val="24"/>
+                      <w:szCs w:val="24"/>
+                    </w:rPr>
+                  </w:pPr>
+                  <w:r>
+                    <w:rPr>
+                      <w:rFonts w:ascii="Arial" w:hAnsi="Arial"/>
+                      <w:noProof/>
+                      <w:sz w:val="20"/>
+                    </w:rPr>
+                    <w:t>13/03/2023</w:t>
+                  </w:r>
+                </w:p>
+              </w:tc>
+            </w:tr>
+            <w:tr>
+              <w:tc>
+                <w:tcPr>
+                  <w:tcW w:w="2756" w:type="dxa"/>
+                </w:tcPr>
+                <w:p>
+                  <w:pPr>
                     <w:jc w:val="both"/>
                     <w:rPr>
                       <w:rFonts w:ascii="Times New Roman" w:hAnsi="Times New Roman" w:cs="Times New Roman"/>
                       <w:b/>
+                      <w:i/>
+                      <w:iCs/>
+                      <w:sz w:val="24"/>
+                      <w:szCs w:val="24"/>
+                    </w:rPr>
+                  </w:pPr>
+                  <w:r>
+                    <w:rPr>
+                      <w:rFonts w:ascii="Times New Roman" w:hAnsi="Times New Roman" w:cs="Times New Roman"/>
+                      <w:b/>
+                      <w:i/>
+                      <w:iCs/>
+                      <w:sz w:val="24"/>
+                      <w:szCs w:val="24"/>
+                    </w:rPr>
+                    <w:t>Iniciação do Documento de Requisitos</w:t>
+                  </w:r>
+                </w:p>
+              </w:tc>
+              <w:tc>
+                <w:tcPr>
+                  <w:tcW w:w="2756" w:type="dxa"/>
+                </w:tcPr>
+                <w:p>
+                  <w:pPr>
+                    <w:rPr>
+                      <w:rFonts w:ascii="Times New Roman" w:hAnsi="Times New Roman" w:cs="Times New Roman"/>
+                      <w:bCs/>
+                      <w:sz w:val="20"/>
+                      <w:szCs w:val="20"/>
+                    </w:rPr>
+                  </w:pPr>
+                  <w:r>
+                    <w:rPr>
+                      <w:rFonts w:ascii="Times New Roman" w:hAnsi="Times New Roman" w:cs="Times New Roman"/>
+                      <w:bCs/>
+                      <w:sz w:val="20"/>
+                      <w:szCs w:val="20"/>
+                    </w:rPr>
+                    <w:t>Iniciar a confecção do documento de requisitos</w:t>
+                  </w:r>
+                  <w:r>
+                    <w:rPr>
+                      <w:rFonts w:ascii="Times New Roman" w:hAnsi="Times New Roman" w:cs="Times New Roman"/>
+                      <w:bCs/>
+                      <w:sz w:val="20"/>
+                      <w:szCs w:val="20"/>
+                    </w:rPr>
+                    <w:t>;</w:t>
+                  </w:r>
+                </w:p>
+              </w:tc>
+              <w:tc>
+                <w:tcPr>
+                  <w:tcW w:w="2756" w:type="dxa"/>
+                  <w:vAlign w:val="center"/>
+                </w:tcPr>
+                <w:p>
+                  <w:pPr>
+                    <w:jc w:val="center"/>
+                    <w:rPr>
+                      <w:rFonts w:ascii="Arial" w:hAnsi="Arial"/>
+                      <w:noProof/>
+                      <w:sz w:val="20"/>
+                    </w:rPr>
+                  </w:pPr>
+                  <w:r>
+                    <w:rPr>
+                      <w:rFonts w:ascii="Arial" w:hAnsi="Arial"/>
+                      <w:noProof/>
+                      <w:sz w:val="20"/>
+                    </w:rPr>
+                    <w:t>18/03/2023</w:t>
+                  </w:r>
+                </w:p>
+              </w:tc>
+            </w:tr>
+            <w:tr>
+              <w:tc>
+                <w:tcPr>
+                  <w:tcW w:w="2756" w:type="dxa"/>
+                </w:tcPr>
+                <w:p>
+                  <w:pPr>
+                    <w:jc w:val="both"/>
+                    <w:rPr>
+                      <w:rFonts w:ascii="Times New Roman" w:hAnsi="Times New Roman" w:cs="Times New Roman"/>
+                      <w:b/>
+                      <w:i/>
+                      <w:iCs/>
+                      <w:sz w:val="24"/>
+                      <w:szCs w:val="24"/>
+                    </w:rPr>
+                  </w:pPr>
+                  <w:r>
+                    <w:rPr>
+                      <w:rFonts w:ascii="Times New Roman" w:hAnsi="Times New Roman" w:cs="Times New Roman"/>
+                      <w:b/>
+                      <w:i/>
+                      <w:iCs/>
+                      <w:sz w:val="24"/>
+                      <w:szCs w:val="24"/>
+                    </w:rPr>
+                    <w:t>Iniciação da Prototipação das Telas da Aplicação</w:t>
+                  </w:r>
+                </w:p>
+              </w:tc>
+              <w:tc>
+                <w:tcPr>
+                  <w:tcW w:w="2756" w:type="dxa"/>
+                </w:tcPr>
+                <w:p>
+                  <w:pPr>
+                    <w:rPr>
+                      <w:rFonts w:ascii="Times New Roman" w:hAnsi="Times New Roman" w:cs="Times New Roman"/>
+                      <w:bCs/>
+                      <w:sz w:val="20"/>
+                      <w:szCs w:val="20"/>
+                    </w:rPr>
+                  </w:pPr>
+                  <w:r>
+                    <w:rPr>
+                      <w:rFonts w:ascii="Times New Roman" w:hAnsi="Times New Roman" w:cs="Times New Roman"/>
+                      <w:bCs/>
+                      <w:sz w:val="20"/>
+                      <w:szCs w:val="20"/>
+                    </w:rPr>
+                    <w:t>Início da confecção dos Mockups da aplicação;</w:t>
+                  </w:r>
+                </w:p>
+              </w:tc>
+              <w:tc>
+                <w:tcPr>
+                  <w:tcW w:w="2756" w:type="dxa"/>
+                  <w:vAlign w:val="center"/>
+                </w:tcPr>
+                <w:p>
+                  <w:pPr>
+                    <w:jc w:val="center"/>
+                    <w:rPr>
+                      <w:rFonts w:ascii="Arial" w:hAnsi="Arial"/>
+                      <w:noProof/>
+                      <w:sz w:val="20"/>
+                    </w:rPr>
+                  </w:pPr>
+                  <w:r>
+                    <w:rPr>
+                      <w:rFonts w:ascii="Arial" w:hAnsi="Arial"/>
+                      <w:noProof/>
+                      <w:sz w:val="20"/>
+                    </w:rPr>
+                    <w:t>18/03/2023</w:t>
+                  </w:r>
+                </w:p>
+              </w:tc>
+            </w:tr>
+            <w:tr>
+              <w:tc>
+                <w:tcPr>
+                  <w:tcW w:w="2756" w:type="dxa"/>
+                </w:tcPr>
+                <w:p>
+                  <w:pPr>
+                    <w:jc w:val="both"/>
+                    <w:rPr>
+                      <w:rFonts w:ascii="Times New Roman" w:hAnsi="Times New Roman" w:cs="Times New Roman"/>
+                      <w:b/>
+                      <w:i/>
+                      <w:iCs/>
+                      <w:sz w:val="24"/>
+                      <w:szCs w:val="24"/>
+                    </w:rPr>
+                  </w:pPr>
+                  <w:r>
+                    <w:rPr>
+                      <w:rFonts w:ascii="Times New Roman" w:hAnsi="Times New Roman" w:cs="Times New Roman"/>
+                      <w:b/>
+                      <w:i/>
+                      <w:iCs/>
+                      <w:sz w:val="24"/>
+                      <w:szCs w:val="24"/>
+                    </w:rPr>
+                    <w:t>Iniciação do Documento de Caso de Uso</w:t>
+                  </w:r>
+                </w:p>
+              </w:tc>
+              <w:tc>
+                <w:tcPr>
+                  <w:tcW w:w="2756" w:type="dxa"/>
+                </w:tcPr>
+                <w:p>
+                  <w:pPr>
+                    <w:rPr>
+                      <w:rFonts w:ascii="Times New Roman" w:hAnsi="Times New Roman" w:cs="Times New Roman"/>
+                      <w:bCs/>
+                      <w:sz w:val="20"/>
+                      <w:szCs w:val="20"/>
+                    </w:rPr>
+                  </w:pPr>
+                  <w:r>
+                    <w:rPr>
+                      <w:rFonts w:ascii="Times New Roman" w:hAnsi="Times New Roman" w:cs="Times New Roman"/>
+                      <w:bCs/>
+                      <w:sz w:val="20"/>
+                      <w:szCs w:val="20"/>
+                    </w:rPr>
+                    <w:t>Início da Documentação de Caso de Uso, mostrando e descrevendo seus fluxos;</w:t>
+                  </w:r>
+                </w:p>
+              </w:tc>
+              <w:tc>
+                <w:tcPr>
+                  <w:tcW w:w="2756" w:type="dxa"/>
+                  <w:vAlign w:val="center"/>
+                </w:tcPr>
+                <w:p>
+                  <w:pPr>
+                    <w:jc w:val="center"/>
+                    <w:rPr>
+                      <w:rFonts w:ascii="Arial" w:hAnsi="Arial"/>
+                      <w:noProof/>
+                      <w:sz w:val="20"/>
+                    </w:rPr>
+                  </w:pPr>
+                  <w:r>
+                    <w:rPr>
+                      <w:rFonts w:ascii="Arial" w:hAnsi="Arial"/>
+                      <w:noProof/>
+                      <w:sz w:val="20"/>
+                    </w:rPr>
+                    <w:t>01/04/2023</w:t>
+                  </w:r>
+                </w:p>
+              </w:tc>
+            </w:tr>
+            <w:tr>
+              <w:tc>
+                <w:tcPr>
+                  <w:tcW w:w="2756" w:type="dxa"/>
+                </w:tcPr>
+                <w:p>
+                  <w:pPr>
+                    <w:jc w:val="both"/>
+                    <w:rPr>
+                      <w:rFonts w:ascii="Times New Roman" w:hAnsi="Times New Roman" w:cs="Times New Roman"/>
+                      <w:b/>
+                      <w:i/>
+                      <w:iCs/>
+                      <w:sz w:val="24"/>
+                      <w:szCs w:val="24"/>
+                    </w:rPr>
+                  </w:pPr>
+                  <w:r>
+                    <w:rPr>
+                      <w:rFonts w:ascii="Times New Roman" w:hAnsi="Times New Roman" w:cs="Times New Roman"/>
+                      <w:b/>
+                      <w:i/>
+                      <w:iCs/>
+                      <w:sz w:val="24"/>
+                      <w:szCs w:val="24"/>
+                    </w:rPr>
+                    <w:t>1° Apresentação para a pré banca</w:t>
+                  </w:r>
+                </w:p>
+              </w:tc>
+              <w:tc>
+                <w:tcPr>
+                  <w:tcW w:w="2756" w:type="dxa"/>
+                </w:tcPr>
+                <w:p>
+                  <w:pPr>
+                    <w:rPr>
+                      <w:rFonts w:ascii="Times New Roman" w:hAnsi="Times New Roman" w:cs="Times New Roman"/>
+                      <w:bCs/>
+                      <w:sz w:val="20"/>
+                      <w:szCs w:val="20"/>
+                    </w:rPr>
+                  </w:pPr>
+                  <w:r>
+                    <w:rPr>
+                      <w:rFonts w:ascii="Times New Roman" w:hAnsi="Times New Roman" w:cs="Times New Roman"/>
+                      <w:bCs/>
+                      <w:sz w:val="20"/>
+                      <w:szCs w:val="20"/>
+                    </w:rPr>
+                    <w:t>Apresentação do Documento de Requisitos e o Início do Documento de Caso de Uso;</w:t>
+                  </w:r>
+                </w:p>
+              </w:tc>
+              <w:tc>
+                <w:tcPr>
+                  <w:tcW w:w="2756" w:type="dxa"/>
+                  <w:vAlign w:val="center"/>
+                </w:tcPr>
+                <w:p>
+                  <w:pPr>
+                    <w:jc w:val="center"/>
+                    <w:rPr>
+                      <w:rFonts w:ascii="Arial" w:hAnsi="Arial"/>
+                      <w:noProof/>
+                      <w:sz w:val="20"/>
+                    </w:rPr>
+                  </w:pPr>
+                  <w:r>
+                    <w:rPr>
+                      <w:rFonts w:ascii="Arial" w:hAnsi="Arial"/>
+                      <w:noProof/>
+                      <w:sz w:val="20"/>
+                    </w:rPr>
+                    <w:t>24/04/2023</w:t>
+                  </w:r>
+                </w:p>
+              </w:tc>
+            </w:tr>
+            <w:tr>
+              <w:tc>
+                <w:tcPr>
+                  <w:tcW w:w="2756" w:type="dxa"/>
+                </w:tcPr>
+                <w:p>
+                  <w:pPr>
+                    <w:jc w:val="both"/>
+                    <w:rPr>
+                      <w:rFonts w:ascii="Times New Roman" w:hAnsi="Times New Roman" w:cs="Times New Roman"/>
+                      <w:b/>
+                      <w:i/>
+                      <w:iCs/>
+                      <w:sz w:val="24"/>
+                      <w:szCs w:val="24"/>
+                    </w:rPr>
+                  </w:pPr>
+                  <w:r>
+                    <w:rPr>
+                      <w:rFonts w:ascii="Times New Roman" w:hAnsi="Times New Roman" w:cs="Times New Roman"/>
+                      <w:b/>
+                      <w:i/>
+                      <w:iCs/>
+                      <w:sz w:val="24"/>
+                      <w:szCs w:val="24"/>
+                    </w:rPr>
+                    <w:t>Iniciação da Codificação da Aplicação – Flutter</w:t>
+                  </w:r>
+                </w:p>
+              </w:tc>
+              <w:tc>
+                <w:tcPr>
+                  <w:tcW w:w="2756" w:type="dxa"/>
+                </w:tcPr>
+                <w:p>
+                  <w:pPr>
+                    <w:rPr>
+                      <w:rFonts w:ascii="Times New Roman" w:hAnsi="Times New Roman" w:cs="Times New Roman"/>
+                      <w:bCs/>
+                      <w:sz w:val="20"/>
+                      <w:szCs w:val="20"/>
+                    </w:rPr>
+                  </w:pPr>
+                  <w:r>
+                    <w:rPr>
+                      <w:rFonts w:ascii="Times New Roman" w:hAnsi="Times New Roman" w:cs="Times New Roman"/>
+                      <w:bCs/>
+                      <w:sz w:val="20"/>
+                      <w:szCs w:val="20"/>
+                    </w:rPr>
+                    <w:t>Com base nos cursos feitos em paralelos com as demais etapas, iniciar a codificação da aplicação;</w:t>
+                  </w:r>
+                </w:p>
+              </w:tc>
+              <w:tc>
+                <w:tcPr>
+                  <w:tcW w:w="2756" w:type="dxa"/>
+                  <w:vAlign w:val="center"/>
+                </w:tcPr>
+                <w:p>
+                  <w:pPr>
+                    <w:jc w:val="center"/>
+                    <w:rPr>
+                      <w:rFonts w:ascii="Arial" w:hAnsi="Arial"/>
+                      <w:noProof/>
+                      <w:sz w:val="20"/>
+                    </w:rPr>
+                  </w:pPr>
+                  <w:r>
+                    <w:rPr>
+                      <w:rFonts w:ascii="Arial" w:hAnsi="Arial"/>
+                      <w:noProof/>
+                      <w:sz w:val="20"/>
+                    </w:rPr>
+                    <w:t>01/05/2023</w:t>
+                  </w:r>
+                </w:p>
+              </w:tc>
+            </w:tr>
+            <w:tr>
+              <w:tc>
+                <w:tcPr>
+                  <w:tcW w:w="2756" w:type="dxa"/>
+                </w:tcPr>
+                <w:p>
+                  <w:pPr>
+                    <w:jc w:val="both"/>
+                    <w:rPr>
+                      <w:rFonts w:ascii="Times New Roman" w:hAnsi="Times New Roman" w:cs="Times New Roman"/>
+                      <w:b/>
+                      <w:i/>
+                      <w:iCs/>
+                      <w:sz w:val="24"/>
+                      <w:szCs w:val="24"/>
+                    </w:rPr>
+                  </w:pPr>
+                  <w:r>
+                    <w:rPr>
+                      <w:rFonts w:ascii="Times New Roman" w:hAnsi="Times New Roman" w:cs="Times New Roman"/>
+                      <w:b/>
+                      <w:i/>
+                      <w:iCs/>
+                      <w:sz w:val="24"/>
+                      <w:szCs w:val="24"/>
+                    </w:rPr>
+                    <w:t>Iniciação do Diagrama de Classes</w:t>
+                  </w:r>
+                </w:p>
+              </w:tc>
+              <w:tc>
+                <w:tcPr>
+                  <w:tcW w:w="2756" w:type="dxa"/>
+                </w:tcPr>
+                <w:p>
+                  <w:pPr>
+                    <w:rPr>
+                      <w:rFonts w:ascii="Times New Roman" w:hAnsi="Times New Roman" w:cs="Times New Roman"/>
+                      <w:bCs/>
+                      <w:sz w:val="20"/>
+                      <w:szCs w:val="20"/>
+                    </w:rPr>
+                  </w:pPr>
+                  <w:r>
+                    <w:rPr>
+                      <w:rFonts w:ascii="Times New Roman" w:hAnsi="Times New Roman" w:cs="Times New Roman"/>
+                      <w:bCs/>
+                      <w:sz w:val="20"/>
+                      <w:szCs w:val="20"/>
+                    </w:rPr>
+                    <w:t>Iniciar a diagramação do diagrama de classes;</w:t>
+                  </w:r>
+                </w:p>
+              </w:tc>
+              <w:tc>
+                <w:tcPr>
+                  <w:tcW w:w="2756" w:type="dxa"/>
+                  <w:vAlign w:val="center"/>
+                </w:tcPr>
+                <w:p>
+                  <w:pPr>
+                    <w:jc w:val="center"/>
+                    <w:rPr>
+                      <w:rFonts w:ascii="Arial" w:hAnsi="Arial"/>
+                      <w:noProof/>
+                      <w:sz w:val="20"/>
+                    </w:rPr>
+                  </w:pPr>
+                  <w:r>
+                    <w:rPr>
+                      <w:rFonts w:ascii="Arial" w:hAnsi="Arial"/>
+                      <w:noProof/>
+                      <w:sz w:val="20"/>
+                    </w:rPr>
+                    <w:t>15/05/2023</w:t>
+                  </w:r>
+                </w:p>
+              </w:tc>
+            </w:tr>
+            <w:tr>
+              <w:tc>
+                <w:tcPr>
+                  <w:tcW w:w="2756" w:type="dxa"/>
+                </w:tcPr>
+                <w:p>
+                  <w:pPr>
+                    <w:jc w:val="both"/>
+                    <w:rPr>
+                      <w:rFonts w:ascii="Times New Roman" w:hAnsi="Times New Roman" w:cs="Times New Roman"/>
+                      <w:b/>
+                      <w:i/>
+                      <w:iCs/>
+                      <w:sz w:val="24"/>
+                      <w:szCs w:val="24"/>
+                    </w:rPr>
+                  </w:pPr>
+                  <w:r>
+                    <w:rPr>
+                      <w:rFonts w:ascii="Times New Roman" w:hAnsi="Times New Roman" w:cs="Times New Roman"/>
+                      <w:b/>
+                      <w:i/>
+                      <w:iCs/>
+                      <w:sz w:val="24"/>
+                      <w:szCs w:val="24"/>
+                    </w:rPr>
+                    <w:lastRenderedPageBreak/>
+                    <w:t>Correções e Finalizações do Documento de Caso de Uso</w:t>
+                  </w:r>
+                </w:p>
+              </w:tc>
+              <w:tc>
+                <w:tcPr>
+                  <w:tcW w:w="2756" w:type="dxa"/>
+                </w:tcPr>
+                <w:p>
+                  <w:pPr>
+                    <w:rPr>
+                      <w:rFonts w:ascii="Times New Roman" w:hAnsi="Times New Roman" w:cs="Times New Roman"/>
+                      <w:b/>
+                      <w:sz w:val="24"/>
+                      <w:szCs w:val="24"/>
+                    </w:rPr>
+                  </w:pPr>
+                  <w:r>
+                    <w:rPr>
+                      <w:rFonts w:ascii="Times New Roman" w:hAnsi="Times New Roman" w:cs="Times New Roman"/>
+                      <w:bCs/>
+                      <w:sz w:val="20"/>
+                      <w:szCs w:val="20"/>
+                    </w:rPr>
+                    <w:t>Aplicação das correções necessários e implementação do diagrama de classes na documentação de caso de uso</w:t>
+                  </w:r>
+                </w:p>
+              </w:tc>
+              <w:tc>
+                <w:tcPr>
+                  <w:tcW w:w="2756" w:type="dxa"/>
+                  <w:vAlign w:val="center"/>
+                </w:tcPr>
+                <w:p>
+                  <w:pPr>
+                    <w:jc w:val="center"/>
+                    <w:rPr>
+                      <w:rFonts w:ascii="Times New Roman" w:hAnsi="Times New Roman" w:cs="Times New Roman"/>
+                      <w:b/>
+                      <w:sz w:val="24"/>
+                      <w:szCs w:val="24"/>
+                    </w:rPr>
+                  </w:pPr>
+                  <w:r>
+                    <w:rPr>
+                      <w:rFonts w:ascii="Arial" w:hAnsi="Arial"/>
+                      <w:noProof/>
+                      <w:sz w:val="20"/>
+                    </w:rPr>
+                    <w:t>30/05/2023</w:t>
+                  </w:r>
+                </w:p>
+              </w:tc>
+            </w:tr>
+            <w:tr>
+              <w:tc>
+                <w:tcPr>
+                  <w:tcW w:w="2756" w:type="dxa"/>
+                </w:tcPr>
+                <w:p>
+                  <w:pPr>
+                    <w:jc w:val="both"/>
+                    <w:rPr>
+                      <w:rFonts w:ascii="Times New Roman" w:hAnsi="Times New Roman" w:cs="Times New Roman"/>
+                      <w:b/>
+                      <w:i/>
+                      <w:iCs/>
                       <w:sz w:val="24"/>
                       <w:szCs w:val="24"/>
                     </w:rPr>
@@ -806,6 +1564,23 @@
                 <w:p>
                   <w:pPr>
                     <w:jc w:val="both"/>
+                    <w:rPr>
+                      <w:rFonts w:ascii="Times New Roman" w:hAnsi="Times New Roman" w:cs="Times New Roman"/>
+                      <w:b/>
+                      <w:sz w:val="24"/>
+                      <w:szCs w:val="24"/>
+                    </w:rPr>
+                  </w:pPr>
+                </w:p>
+              </w:tc>
+              <w:tc>
+                <w:tcPr>
+                  <w:tcW w:w="2756" w:type="dxa"/>
+                  <w:vAlign w:val="center"/>
+                </w:tcPr>
+                <w:p>
+                  <w:pPr>
+                    <w:jc w:val="center"/>
                     <w:rPr>
                       <w:rFonts w:ascii="Times New Roman" w:hAnsi="Times New Roman" w:cs="Times New Roman"/>
                       <w:b/>
@@ -842,184 +1617,6 @@
                       <w:sz w:val="24"/>
                       <w:szCs w:val="24"/>
                     </w:rPr>
-                    <w:t>Planejamento</w:t>
-                  </w:r>
-                </w:p>
-              </w:tc>
-              <w:tc>
-                <w:tcPr>
-                  <w:tcW w:w="2756" w:type="dxa"/>
-                </w:tcPr>
-                <w:p>
-                  <w:pPr>
-                    <w:jc w:val="both"/>
-                    <w:rPr>
-                      <w:rFonts w:ascii="Times New Roman" w:hAnsi="Times New Roman" w:cs="Times New Roman"/>
-                      <w:b/>
-                      <w:sz w:val="24"/>
-                      <w:szCs w:val="24"/>
-                    </w:rPr>
-                  </w:pPr>
-                </w:p>
-              </w:tc>
-              <w:tc>
-                <w:tcPr>
-                  <w:tcW w:w="2756" w:type="dxa"/>
-                </w:tcPr>
-                <w:p>
-                  <w:pPr>
-                    <w:jc w:val="both"/>
-                    <w:rPr>
-                      <w:rFonts w:ascii="Times New Roman" w:hAnsi="Times New Roman" w:cs="Times New Roman"/>
-                      <w:b/>
-                      <w:sz w:val="24"/>
-                      <w:szCs w:val="24"/>
-                    </w:rPr>
-                  </w:pPr>
-                </w:p>
-              </w:tc>
-            </w:tr>
-            <w:tr>
-              <w:tc>
-                <w:tcPr>
-                  <w:tcW w:w="2756" w:type="dxa"/>
-                </w:tcPr>
-                <w:p>
-                  <w:pPr>
-                    <w:jc w:val="both"/>
-                    <w:rPr>
-                      <w:rFonts w:ascii="Times New Roman" w:hAnsi="Times New Roman" w:cs="Times New Roman"/>
-                      <w:b/>
-                      <w:i/>
-                      <w:iCs/>
-                      <w:sz w:val="24"/>
-                      <w:szCs w:val="24"/>
-                    </w:rPr>
-                  </w:pPr>
-                  <w:r>
-                    <w:rPr>
-                      <w:rFonts w:ascii="Times New Roman" w:hAnsi="Times New Roman" w:cs="Times New Roman"/>
-                      <w:b/>
-                      <w:i/>
-                      <w:iCs/>
-                      <w:sz w:val="24"/>
-                      <w:szCs w:val="24"/>
-                    </w:rPr>
-                    <w:t>Execução</w:t>
-                  </w:r>
-                </w:p>
-              </w:tc>
-              <w:tc>
-                <w:tcPr>
-                  <w:tcW w:w="2756" w:type="dxa"/>
-                </w:tcPr>
-                <w:p>
-                  <w:pPr>
-                    <w:jc w:val="both"/>
-                    <w:rPr>
-                      <w:rFonts w:ascii="Times New Roman" w:hAnsi="Times New Roman" w:cs="Times New Roman"/>
-                      <w:b/>
-                      <w:sz w:val="24"/>
-                      <w:szCs w:val="24"/>
-                    </w:rPr>
-                  </w:pPr>
-                </w:p>
-              </w:tc>
-              <w:tc>
-                <w:tcPr>
-                  <w:tcW w:w="2756" w:type="dxa"/>
-                </w:tcPr>
-                <w:p>
-                  <w:pPr>
-                    <w:jc w:val="both"/>
-                    <w:rPr>
-                      <w:rFonts w:ascii="Times New Roman" w:hAnsi="Times New Roman" w:cs="Times New Roman"/>
-                      <w:b/>
-                      <w:sz w:val="24"/>
-                      <w:szCs w:val="24"/>
-                    </w:rPr>
-                  </w:pPr>
-                </w:p>
-              </w:tc>
-            </w:tr>
-            <w:tr>
-              <w:tc>
-                <w:tcPr>
-                  <w:tcW w:w="2756" w:type="dxa"/>
-                </w:tcPr>
-                <w:p>
-                  <w:pPr>
-                    <w:jc w:val="both"/>
-                    <w:rPr>
-                      <w:rFonts w:ascii="Times New Roman" w:hAnsi="Times New Roman" w:cs="Times New Roman"/>
-                      <w:b/>
-                      <w:i/>
-                      <w:iCs/>
-                      <w:sz w:val="24"/>
-                      <w:szCs w:val="24"/>
-                    </w:rPr>
-                  </w:pPr>
-                </w:p>
-              </w:tc>
-              <w:tc>
-                <w:tcPr>
-                  <w:tcW w:w="2756" w:type="dxa"/>
-                </w:tcPr>
-                <w:p>
-                  <w:pPr>
-                    <w:jc w:val="both"/>
-                    <w:rPr>
-                      <w:rFonts w:ascii="Times New Roman" w:hAnsi="Times New Roman" w:cs="Times New Roman"/>
-                      <w:b/>
-                      <w:sz w:val="24"/>
-                      <w:szCs w:val="24"/>
-                    </w:rPr>
-                  </w:pPr>
-                </w:p>
-              </w:tc>
-              <w:tc>
-                <w:tcPr>
-                  <w:tcW w:w="2756" w:type="dxa"/>
-                </w:tcPr>
-                <w:p>
-                  <w:pPr>
-                    <w:jc w:val="both"/>
-                    <w:rPr>
-                      <w:rFonts w:ascii="Times New Roman" w:hAnsi="Times New Roman" w:cs="Times New Roman"/>
-                      <w:b/>
-                      <w:sz w:val="24"/>
-                      <w:szCs w:val="24"/>
-                    </w:rPr>
-                  </w:pPr>
-                </w:p>
-              </w:tc>
-            </w:tr>
-            <w:tr>
-              <w:tc>
-                <w:tcPr>
-                  <w:tcW w:w="2756" w:type="dxa"/>
-                </w:tcPr>
-                <w:p>
-                  <w:pPr>
-                    <w:jc w:val="both"/>
-                    <w:rPr>
-                      <w:rFonts w:ascii="Times New Roman" w:hAnsi="Times New Roman" w:cs="Times New Roman"/>
-                      <w:b/>
-                      <w:i/>
-                      <w:iCs/>
-                      <w:sz w:val="24"/>
-                      <w:szCs w:val="24"/>
-                    </w:rPr>
-                  </w:pPr>
-                  <w:r>
-                    <w:rPr>
-                      <w:rFonts w:ascii="Times New Roman" w:hAnsi="Times New Roman" w:cs="Times New Roman"/>
-                      <w:b/>
-                      <w:i/>
-                      <w:iCs/>
-                      <w:sz w:val="24"/>
-                      <w:szCs w:val="24"/>
-                    </w:rPr>
                     <w:t>Encerramento</w:t>
                   </w:r>
                 </w:p>
@@ -1043,10 +1640,11 @@
               <w:tc>
                 <w:tcPr>
                   <w:tcW w:w="2756" w:type="dxa"/>
+                  <w:vAlign w:val="center"/>
                 </w:tcPr>
                 <w:p>
                   <w:pPr>
-                    <w:jc w:val="both"/>
+                    <w:jc w:val="center"/>
                     <w:rPr>
                       <w:rFonts w:ascii="Times New Roman" w:hAnsi="Times New Roman" w:cs="Times New Roman"/>
                       <w:b/>
@@ -1097,6 +1695,7 @@
                 <w:sz w:val="24"/>
                 <w:szCs w:val="24"/>
               </w:rPr>
+              <w:lastRenderedPageBreak/>
               <w:t>Critérios de aceitação do Projeto</w:t>
             </w:r>
           </w:p>
@@ -1456,6 +2055,119 @@
     </w:lvl>
   </w:abstractNum>
   <w:abstractNum w:abstractNumId="1" w15:restartNumberingAfterBreak="0">
+    <w:nsid w:val="0E365AA8"/>
+    <w:multiLevelType w:val="hybridMultilevel"/>
+    <w:tmpl w:val="6518CBB0"/>
+    <w:lvl w:ilvl="0" w:tplc="04160001">
+      <w:start w:val="1"/>
+      <w:numFmt w:val="bullet"/>
+      <w:lvlText w:val=""/>
+      <w:lvlJc w:val="left"/>
+      <w:pPr>
+        <w:ind w:left="720" w:hanging="360"/>
+      </w:pPr>
+      <w:rPr>
+        <w:rFonts w:ascii="Symbol" w:hAnsi="Symbol" w:hint="default"/>
+      </w:rPr>
+    </w:lvl>
+    <w:lvl w:ilvl="1" w:tplc="04160003" w:tentative="1">
+      <w:start w:val="1"/>
+      <w:numFmt w:val="bullet"/>
+      <w:lvlText w:val="o"/>
+      <w:lvlJc w:val="left"/>
+      <w:pPr>
+        <w:ind w:left="1440" w:hanging="360"/>
+      </w:pPr>
+      <w:rPr>
+        <w:rFonts w:ascii="Courier New" w:hAnsi="Courier New" w:cs="Courier New" w:hint="default"/>
+      </w:rPr>
+    </w:lvl>
+    <w:lvl w:ilvl="2" w:tplc="04160005" w:tentative="1">
+      <w:start w:val="1"/>
+      <w:numFmt w:val="bullet"/>
+      <w:lvlText w:val=""/>
+      <w:lvlJc w:val="left"/>
+      <w:pPr>
+        <w:ind w:left="2160" w:hanging="360"/>
+      </w:pPr>
+      <w:rPr>
+        <w:rFonts w:ascii="Wingdings" w:hAnsi="Wingdings" w:hint="default"/>
+      </w:rPr>
+    </w:lvl>
+    <w:lvl w:ilvl="3" w:tplc="04160001" w:tentative="1">
+      <w:start w:val="1"/>
+      <w:numFmt w:val="bullet"/>
+      <w:lvlText w:val=""/>
+      <w:lvlJc w:val="left"/>
+      <w:pPr>
+        <w:ind w:left="2880" w:hanging="360"/>
+      </w:pPr>
+      <w:rPr>
+        <w:rFonts w:ascii="Symbol" w:hAnsi="Symbol" w:hint="default"/>
+      </w:rPr>
+    </w:lvl>
+    <w:lvl w:ilvl="4" w:tplc="04160003" w:tentative="1">
+      <w:start w:val="1"/>
+      <w:numFmt w:val="bullet"/>
+      <w:lvlText w:val="o"/>
+      <w:lvlJc w:val="left"/>
+      <w:pPr>
+        <w:ind w:left="3600" w:hanging="360"/>
+      </w:pPr>
+      <w:rPr>
+        <w:rFonts w:ascii="Courier New" w:hAnsi="Courier New" w:cs="Courier New" w:hint="default"/>
+      </w:rPr>
+    </w:lvl>
+    <w:lvl w:ilvl="5" w:tplc="04160005" w:tentative="1">
+      <w:start w:val="1"/>
+      <w:numFmt w:val="bullet"/>
+      <w:lvlText w:val=""/>
+      <w:lvlJc w:val="left"/>
+      <w:pPr>
+        <w:ind w:left="4320" w:hanging="360"/>
+      </w:pPr>
+      <w:rPr>
+        <w:rFonts w:ascii="Wingdings" w:hAnsi="Wingdings" w:hint="default"/>
+      </w:rPr>
+    </w:lvl>
+    <w:lvl w:ilvl="6" w:tplc="04160001" w:tentative="1">
+      <w:start w:val="1"/>
+      <w:numFmt w:val="bullet"/>
+      <w:lvlText w:val=""/>
+      <w:lvlJc w:val="left"/>
+      <w:pPr>
+        <w:ind w:left="5040" w:hanging="360"/>
+      </w:pPr>
+      <w:rPr>
+        <w:rFonts w:ascii="Symbol" w:hAnsi="Symbol" w:hint="default"/>
+      </w:rPr>
+    </w:lvl>
+    <w:lvl w:ilvl="7" w:tplc="04160003" w:tentative="1">
+      <w:start w:val="1"/>
+      <w:numFmt w:val="bullet"/>
+      <w:lvlText w:val="o"/>
+      <w:lvlJc w:val="left"/>
+      <w:pPr>
+        <w:ind w:left="5760" w:hanging="360"/>
+      </w:pPr>
+      <w:rPr>
+        <w:rFonts w:ascii="Courier New" w:hAnsi="Courier New" w:cs="Courier New" w:hint="default"/>
+      </w:rPr>
+    </w:lvl>
+    <w:lvl w:ilvl="8" w:tplc="04160005" w:tentative="1">
+      <w:start w:val="1"/>
+      <w:numFmt w:val="bullet"/>
+      <w:lvlText w:val=""/>
+      <w:lvlJc w:val="left"/>
+      <w:pPr>
+        <w:ind w:left="6480" w:hanging="360"/>
+      </w:pPr>
+      <w:rPr>
+        <w:rFonts w:ascii="Wingdings" w:hAnsi="Wingdings" w:hint="default"/>
+      </w:rPr>
+    </w:lvl>
+  </w:abstractNum>
+  <w:abstractNum w:abstractNumId="2" w15:restartNumberingAfterBreak="0">
     <w:nsid w:val="12172F2D"/>
     <w:multiLevelType w:val="hybridMultilevel"/>
     <w:tmpl w:val="D0DC26F6"/>
@@ -1568,7 +2280,7 @@
       </w:rPr>
     </w:lvl>
   </w:abstractNum>
-  <w:abstractNum w:abstractNumId="2" w15:restartNumberingAfterBreak="0">
+  <w:abstractNum w:abstractNumId="3" w15:restartNumberingAfterBreak="0">
     <w:nsid w:val="205932AE"/>
     <w:multiLevelType w:val="multilevel"/>
     <w:tmpl w:val="123040B0"/>
@@ -1717,7 +2429,7 @@
       </w:rPr>
     </w:lvl>
   </w:abstractNum>
-  <w:abstractNum w:abstractNumId="3" w15:restartNumberingAfterBreak="0">
+  <w:abstractNum w:abstractNumId="4" w15:restartNumberingAfterBreak="0">
     <w:nsid w:val="2FAC1B35"/>
     <w:multiLevelType w:val="hybridMultilevel"/>
     <w:tmpl w:val="AAFE6E98"/>
@@ -1830,7 +2542,7 @@
       </w:rPr>
     </w:lvl>
   </w:abstractNum>
-  <w:abstractNum w:abstractNumId="4" w15:restartNumberingAfterBreak="0">
+  <w:abstractNum w:abstractNumId="5" w15:restartNumberingAfterBreak="0">
     <w:nsid w:val="3C845A73"/>
     <w:multiLevelType w:val="hybridMultilevel"/>
     <w:tmpl w:val="6B16AA70"/>
@@ -1943,7 +2655,120 @@
       </w:rPr>
     </w:lvl>
   </w:abstractNum>
-  <w:abstractNum w:abstractNumId="5" w15:restartNumberingAfterBreak="0">
+  <w:abstractNum w:abstractNumId="6" w15:restartNumberingAfterBreak="0">
+    <w:nsid w:val="3DEE0CBF"/>
+    <w:multiLevelType w:val="hybridMultilevel"/>
+    <w:tmpl w:val="3C6EC5B8"/>
+    <w:lvl w:ilvl="0" w:tplc="04160001">
+      <w:start w:val="1"/>
+      <w:numFmt w:val="bullet"/>
+      <w:lvlText w:val=""/>
+      <w:lvlJc w:val="left"/>
+      <w:pPr>
+        <w:ind w:left="720" w:hanging="360"/>
+      </w:pPr>
+      <w:rPr>
+        <w:rFonts w:ascii="Symbol" w:hAnsi="Symbol" w:hint="default"/>
+      </w:rPr>
+    </w:lvl>
+    <w:lvl w:ilvl="1" w:tplc="04160003" w:tentative="1">
+      <w:start w:val="1"/>
+      <w:numFmt w:val="bullet"/>
+      <w:lvlText w:val="o"/>
+      <w:lvlJc w:val="left"/>
+      <w:pPr>
+        <w:ind w:left="1440" w:hanging="360"/>
+      </w:pPr>
+      <w:rPr>
+        <w:rFonts w:ascii="Courier New" w:hAnsi="Courier New" w:cs="Courier New" w:hint="default"/>
+      </w:rPr>
+    </w:lvl>
+    <w:lvl w:ilvl="2" w:tplc="04160005" w:tentative="1">
+      <w:start w:val="1"/>
+      <w:numFmt w:val="bullet"/>
+      <w:lvlText w:val=""/>
+      <w:lvlJc w:val="left"/>
+      <w:pPr>
+        <w:ind w:left="2160" w:hanging="360"/>
+      </w:pPr>
+      <w:rPr>
+        <w:rFonts w:ascii="Wingdings" w:hAnsi="Wingdings" w:hint="default"/>
+      </w:rPr>
+    </w:lvl>
+    <w:lvl w:ilvl="3" w:tplc="04160001" w:tentative="1">
+      <w:start w:val="1"/>
+      <w:numFmt w:val="bullet"/>
+      <w:lvlText w:val=""/>
+      <w:lvlJc w:val="left"/>
+      <w:pPr>
+        <w:ind w:left="2880" w:hanging="360"/>
+      </w:pPr>
+      <w:rPr>
+        <w:rFonts w:ascii="Symbol" w:hAnsi="Symbol" w:hint="default"/>
+      </w:rPr>
+    </w:lvl>
+    <w:lvl w:ilvl="4" w:tplc="04160003" w:tentative="1">
+      <w:start w:val="1"/>
+      <w:numFmt w:val="bullet"/>
+      <w:lvlText w:val="o"/>
+      <w:lvlJc w:val="left"/>
+      <w:pPr>
+        <w:ind w:left="3600" w:hanging="360"/>
+      </w:pPr>
+      <w:rPr>
+        <w:rFonts w:ascii="Courier New" w:hAnsi="Courier New" w:cs="Courier New" w:hint="default"/>
+      </w:rPr>
+    </w:lvl>
+    <w:lvl w:ilvl="5" w:tplc="04160005" w:tentative="1">
+      <w:start w:val="1"/>
+      <w:numFmt w:val="bullet"/>
+      <w:lvlText w:val=""/>
+      <w:lvlJc w:val="left"/>
+      <w:pPr>
+        <w:ind w:left="4320" w:hanging="360"/>
+      </w:pPr>
+      <w:rPr>
+        <w:rFonts w:ascii="Wingdings" w:hAnsi="Wingdings" w:hint="default"/>
+      </w:rPr>
+    </w:lvl>
+    <w:lvl w:ilvl="6" w:tplc="04160001" w:tentative="1">
+      <w:start w:val="1"/>
+      <w:numFmt w:val="bullet"/>
+      <w:lvlText w:val=""/>
+      <w:lvlJc w:val="left"/>
+      <w:pPr>
+        <w:ind w:left="5040" w:hanging="360"/>
+      </w:pPr>
+      <w:rPr>
+        <w:rFonts w:ascii="Symbol" w:hAnsi="Symbol" w:hint="default"/>
+      </w:rPr>
+    </w:lvl>
+    <w:lvl w:ilvl="7" w:tplc="04160003" w:tentative="1">
+      <w:start w:val="1"/>
+      <w:numFmt w:val="bullet"/>
+      <w:lvlText w:val="o"/>
+      <w:lvlJc w:val="left"/>
+      <w:pPr>
+        <w:ind w:left="5760" w:hanging="360"/>
+      </w:pPr>
+      <w:rPr>
+        <w:rFonts w:ascii="Courier New" w:hAnsi="Courier New" w:cs="Courier New" w:hint="default"/>
+      </w:rPr>
+    </w:lvl>
+    <w:lvl w:ilvl="8" w:tplc="04160005" w:tentative="1">
+      <w:start w:val="1"/>
+      <w:numFmt w:val="bullet"/>
+      <w:lvlText w:val=""/>
+      <w:lvlJc w:val="left"/>
+      <w:pPr>
+        <w:ind w:left="6480" w:hanging="360"/>
+      </w:pPr>
+      <w:rPr>
+        <w:rFonts w:ascii="Wingdings" w:hAnsi="Wingdings" w:hint="default"/>
+      </w:rPr>
+    </w:lvl>
+  </w:abstractNum>
+  <w:abstractNum w:abstractNumId="7" w15:restartNumberingAfterBreak="0">
     <w:nsid w:val="57923F2E"/>
     <w:multiLevelType w:val="hybridMultilevel"/>
     <w:tmpl w:val="35B85C24"/>
@@ -2056,7 +2881,7 @@
       </w:rPr>
     </w:lvl>
   </w:abstractNum>
-  <w:abstractNum w:abstractNumId="6" w15:restartNumberingAfterBreak="0">
+  <w:abstractNum w:abstractNumId="8" w15:restartNumberingAfterBreak="0">
     <w:nsid w:val="611E101B"/>
     <w:multiLevelType w:val="hybridMultilevel"/>
     <w:tmpl w:val="2A567704"/>
@@ -2169,7 +2994,7 @@
       </w:rPr>
     </w:lvl>
   </w:abstractNum>
-  <w:abstractNum w:abstractNumId="7" w15:restartNumberingAfterBreak="0">
+  <w:abstractNum w:abstractNumId="9" w15:restartNumberingAfterBreak="0">
     <w:nsid w:val="6C425D23"/>
     <w:multiLevelType w:val="hybridMultilevel"/>
     <w:tmpl w:val="A516CEFA"/>
@@ -2282,7 +3107,7 @@
       </w:rPr>
     </w:lvl>
   </w:abstractNum>
-  <w:abstractNum w:abstractNumId="8" w15:restartNumberingAfterBreak="0">
+  <w:abstractNum w:abstractNumId="10" w15:restartNumberingAfterBreak="0">
     <w:nsid w:val="70A53B40"/>
     <w:multiLevelType w:val="hybridMultilevel"/>
     <w:tmpl w:val="74E01454"/>
@@ -2395,7 +3220,7 @@
       </w:rPr>
     </w:lvl>
   </w:abstractNum>
-  <w:abstractNum w:abstractNumId="9" w15:restartNumberingAfterBreak="0">
+  <w:abstractNum w:abstractNumId="11" w15:restartNumberingAfterBreak="0">
     <w:nsid w:val="730F49DF"/>
     <w:multiLevelType w:val="hybridMultilevel"/>
     <w:tmpl w:val="0018EF4C"/>
@@ -2508,7 +3333,7 @@
       </w:rPr>
     </w:lvl>
   </w:abstractNum>
-  <w:abstractNum w:abstractNumId="10" w15:restartNumberingAfterBreak="0">
+  <w:abstractNum w:abstractNumId="12" w15:restartNumberingAfterBreak="0">
     <w:nsid w:val="75C01EEC"/>
     <w:multiLevelType w:val="hybridMultilevel"/>
     <w:tmpl w:val="E22C5096"/>
@@ -2621,7 +3446,7 @@
       </w:rPr>
     </w:lvl>
   </w:abstractNum>
-  <w:abstractNum w:abstractNumId="11" w15:restartNumberingAfterBreak="0">
+  <w:abstractNum w:abstractNumId="13" w15:restartNumberingAfterBreak="0">
     <w:nsid w:val="77E31BA3"/>
     <w:multiLevelType w:val="hybridMultilevel"/>
     <w:tmpl w:val="EBD023C6"/>
@@ -2734,7 +3559,7 @@
       </w:rPr>
     </w:lvl>
   </w:abstractNum>
-  <w:abstractNum w:abstractNumId="12" w15:restartNumberingAfterBreak="0">
+  <w:abstractNum w:abstractNumId="14" w15:restartNumberingAfterBreak="0">
     <w:nsid w:val="7CB874BD"/>
     <w:multiLevelType w:val="hybridMultilevel"/>
     <w:tmpl w:val="7D385F7A"/>
@@ -2847,7 +3672,7 @@
       </w:rPr>
     </w:lvl>
   </w:abstractNum>
-  <w:abstractNum w:abstractNumId="13" w15:restartNumberingAfterBreak="0">
+  <w:abstractNum w:abstractNumId="15" w15:restartNumberingAfterBreak="0">
     <w:nsid w:val="7CF516C2"/>
     <w:multiLevelType w:val="hybridMultilevel"/>
     <w:tmpl w:val="8FA887DC"/>
@@ -2961,46 +3786,52 @@
     </w:lvl>
   </w:abstractNum>
   <w:num w:numId="1" w16cid:durableId="1145970792">
+    <w:abstractNumId w:val="15"/>
+  </w:num>
+  <w:num w:numId="2" w16cid:durableId="655033221">
+    <w:abstractNumId w:val="5"/>
+  </w:num>
+  <w:num w:numId="3" w16cid:durableId="1214736766">
+    <w:abstractNumId w:val="7"/>
+  </w:num>
+  <w:num w:numId="4" w16cid:durableId="1139685247">
+    <w:abstractNumId w:val="4"/>
+  </w:num>
+  <w:num w:numId="5" w16cid:durableId="239295065">
+    <w:abstractNumId w:val="12"/>
+  </w:num>
+  <w:num w:numId="6" w16cid:durableId="1502310400">
+    <w:abstractNumId w:val="10"/>
+  </w:num>
+  <w:num w:numId="7" w16cid:durableId="1923831271">
+    <w:abstractNumId w:val="8"/>
+  </w:num>
+  <w:num w:numId="8" w16cid:durableId="2036685070">
+    <w:abstractNumId w:val="11"/>
+  </w:num>
+  <w:num w:numId="9" w16cid:durableId="1616446183">
+    <w:abstractNumId w:val="2"/>
+  </w:num>
+  <w:num w:numId="10" w16cid:durableId="1336305808">
+    <w:abstractNumId w:val="9"/>
+  </w:num>
+  <w:num w:numId="11" w16cid:durableId="1934892482">
     <w:abstractNumId w:val="13"/>
   </w:num>
-  <w:num w:numId="2" w16cid:durableId="655033221">
-    <w:abstractNumId w:val="4"/>
-  </w:num>
-  <w:num w:numId="3" w16cid:durableId="1214736766">
-    <w:abstractNumId w:val="5"/>
-  </w:num>
-  <w:num w:numId="4" w16cid:durableId="1139685247">
-    <w:abstractNumId w:val="3"/>
-  </w:num>
-  <w:num w:numId="5" w16cid:durableId="239295065">
-    <w:abstractNumId w:val="10"/>
-  </w:num>
-  <w:num w:numId="6" w16cid:durableId="1502310400">
-    <w:abstractNumId w:val="8"/>
-  </w:num>
-  <w:num w:numId="7" w16cid:durableId="1923831271">
-    <w:abstractNumId w:val="6"/>
-  </w:num>
-  <w:num w:numId="8" w16cid:durableId="2036685070">
-    <w:abstractNumId w:val="9"/>
-  </w:num>
-  <w:num w:numId="9" w16cid:durableId="1616446183">
-    <w:abstractNumId w:val="1"/>
-  </w:num>
-  <w:num w:numId="10" w16cid:durableId="1336305808">
-    <w:abstractNumId w:val="7"/>
-  </w:num>
-  <w:num w:numId="11" w16cid:durableId="1934892482">
-    <w:abstractNumId w:val="11"/>
-  </w:num>
   <w:num w:numId="12" w16cid:durableId="2117828294">
-    <w:abstractNumId w:val="12"/>
+    <w:abstractNumId w:val="14"/>
   </w:num>
   <w:num w:numId="13" w16cid:durableId="1463156814">
-    <w:abstractNumId w:val="2"/>
+    <w:abstractNumId w:val="3"/>
   </w:num>
   <w:num w:numId="14" w16cid:durableId="1561021455">
     <w:abstractNumId w:val="0"/>
+  </w:num>
+  <w:num w:numId="15" w16cid:durableId="930550372">
+    <w:abstractNumId w:val="6"/>
+  </w:num>
+  <w:num w:numId="16" w16cid:durableId="1320689095">
+    <w:abstractNumId w:val="1"/>
   </w:num>
 </w:numbering>
 </file>

</xml_diff>

<commit_message>
Alteração do Documento de Escopo - Gestão de Projetos
</commit_message>
<xml_diff>
--- a/gestao_projetos/Declaração de Escopo - Modelo.docx
+++ b/gestao_projetos/Declaração de Escopo - Modelo.docx
@@ -405,6 +405,16 @@
               </w:rPr>
               <w:t>A aplicação não contempla a venda de produtos</w:t>
             </w:r>
+            <w:r>
+              <w:rPr>
+                <w:rFonts w:ascii="Times New Roman" w:eastAsia="Times New Roman" w:hAnsi="Times New Roman" w:cs="Times New Roman"/>
+                <w:color w:val="000000"/>
+                <w:sz w:val="24"/>
+                <w:szCs w:val="24"/>
+                <w:lang w:eastAsia="pt-BR"/>
+              </w:rPr>
+              <w:t>;</w:t>
+            </w:r>
           </w:p>
           <w:p>
             <w:pPr>
@@ -422,6 +432,16 @@
                 <w:lang w:eastAsia="pt-BR"/>
               </w:rPr>
             </w:pPr>
+            <w:r>
+              <w:rPr>
+                <w:rFonts w:ascii="Times New Roman" w:eastAsia="Times New Roman" w:hAnsi="Times New Roman" w:cs="Times New Roman"/>
+                <w:color w:val="000000"/>
+                <w:sz w:val="24"/>
+                <w:szCs w:val="24"/>
+                <w:lang w:eastAsia="pt-BR"/>
+              </w:rPr>
+              <w:t>Não terá nenhum vínculo com os pagamentos das mensalidades dos alunos;</w:t>
+            </w:r>
           </w:p>
           <w:p>
             <w:pPr>

</xml_diff>

<commit_message>
Continuação do Documento de Escopo
</commit_message>
<xml_diff>
--- a/gestao_projetos/Declaração de Escopo - Modelo.docx
+++ b/gestao_projetos/Declaração de Escopo - Modelo.docx
@@ -405,16 +405,6 @@
               </w:rPr>
               <w:t>A aplicação não contempla a venda de produtos</w:t>
             </w:r>
-            <w:r>
-              <w:rPr>
-                <w:rFonts w:ascii="Times New Roman" w:eastAsia="Times New Roman" w:hAnsi="Times New Roman" w:cs="Times New Roman"/>
-                <w:color w:val="000000"/>
-                <w:sz w:val="24"/>
-                <w:szCs w:val="24"/>
-                <w:lang w:eastAsia="pt-BR"/>
-              </w:rPr>
-              <w:t>;</w:t>
-            </w:r>
           </w:p>
           <w:p>
             <w:pPr>
@@ -1575,6 +1565,17 @@
                       <w:szCs w:val="24"/>
                     </w:rPr>
                   </w:pPr>
+                  <w:r>
+                    <w:rPr>
+                      <w:rFonts w:ascii="Times New Roman" w:hAnsi="Times New Roman" w:cs="Times New Roman"/>
+                      <w:b/>
+                      <w:i/>
+                      <w:iCs/>
+                      <w:sz w:val="24"/>
+                      <w:szCs w:val="24"/>
+                    </w:rPr>
+                    <w:t>Parte 01 Revisão da Codificação da Aplicação</w:t>
+                  </w:r>
                 </w:p>
               </w:tc>
               <w:tc>
@@ -1583,12 +1584,211 @@
                 </w:tcPr>
                 <w:p>
                   <w:pPr>
-                    <w:jc w:val="both"/>
+                    <w:rPr>
+                      <w:rFonts w:ascii="Times New Roman" w:hAnsi="Times New Roman" w:cs="Times New Roman"/>
+                      <w:bCs/>
+                      <w:sz w:val="24"/>
+                      <w:szCs w:val="24"/>
+                    </w:rPr>
+                  </w:pPr>
+                  <w:r>
+                    <w:rPr>
+                      <w:rFonts w:ascii="Times New Roman" w:hAnsi="Times New Roman" w:cs="Times New Roman"/>
+                      <w:bCs/>
+                      <w:sz w:val="20"/>
+                      <w:szCs w:val="20"/>
+                    </w:rPr>
+                    <w:t>Primeira revisão da codificação do projeto antes da banca de apresentação</w:t>
+                  </w:r>
+                  <w:r>
+                    <w:rPr>
+                      <w:rFonts w:ascii="Times New Roman" w:hAnsi="Times New Roman" w:cs="Times New Roman"/>
+                      <w:bCs/>
+                      <w:sz w:val="20"/>
+                      <w:szCs w:val="20"/>
+                    </w:rPr>
+                    <w:t>;</w:t>
+                  </w:r>
+                </w:p>
+              </w:tc>
+              <w:tc>
+                <w:tcPr>
+                  <w:tcW w:w="2756" w:type="dxa"/>
+                  <w:vAlign w:val="center"/>
+                </w:tcPr>
+                <w:p>
+                  <w:pPr>
+                    <w:jc w:val="center"/>
                     <w:rPr>
                       <w:rFonts w:ascii="Times New Roman" w:hAnsi="Times New Roman" w:cs="Times New Roman"/>
                       <w:b/>
                       <w:sz w:val="24"/>
                       <w:szCs w:val="24"/>
+                    </w:rPr>
+                  </w:pPr>
+                  <w:r>
+                    <w:rPr>
+                      <w:rFonts w:ascii="Arial" w:hAnsi="Arial"/>
+                      <w:noProof/>
+                      <w:sz w:val="20"/>
+                    </w:rPr>
+                    <w:t>0</w:t>
+                  </w:r>
+                  <w:r>
+                    <w:rPr>
+                      <w:rFonts w:ascii="Arial" w:hAnsi="Arial"/>
+                      <w:noProof/>
+                      <w:sz w:val="20"/>
+                    </w:rPr>
+                    <w:t>1</w:t>
+                  </w:r>
+                  <w:r>
+                    <w:rPr>
+                      <w:rFonts w:ascii="Arial" w:hAnsi="Arial"/>
+                      <w:noProof/>
+                      <w:sz w:val="20"/>
+                    </w:rPr>
+                    <w:t>/</w:t>
+                  </w:r>
+                  <w:r>
+                    <w:rPr>
+                      <w:rFonts w:ascii="Arial" w:hAnsi="Arial"/>
+                      <w:noProof/>
+                      <w:sz w:val="20"/>
+                    </w:rPr>
+                    <w:t>08</w:t>
+                  </w:r>
+                  <w:r>
+                    <w:rPr>
+                      <w:rFonts w:ascii="Arial" w:hAnsi="Arial"/>
+                      <w:noProof/>
+                      <w:sz w:val="20"/>
+                    </w:rPr>
+                    <w:t>/2023</w:t>
+                  </w:r>
+                </w:p>
+              </w:tc>
+            </w:tr>
+            <w:tr>
+              <w:tc>
+                <w:tcPr>
+                  <w:tcW w:w="2756" w:type="dxa"/>
+                </w:tcPr>
+                <w:p>
+                  <w:pPr>
+                    <w:jc w:val="both"/>
+                    <w:rPr>
+                      <w:rFonts w:ascii="Times New Roman" w:hAnsi="Times New Roman" w:cs="Times New Roman"/>
+                      <w:b/>
+                      <w:i/>
+                      <w:iCs/>
+                      <w:sz w:val="24"/>
+                      <w:szCs w:val="24"/>
+                    </w:rPr>
+                  </w:pPr>
+                  <w:r>
+                    <w:rPr>
+                      <w:rFonts w:ascii="Times New Roman" w:hAnsi="Times New Roman" w:cs="Times New Roman"/>
+                      <w:b/>
+                      <w:i/>
+                      <w:iCs/>
+                      <w:sz w:val="24"/>
+                      <w:szCs w:val="24"/>
+                    </w:rPr>
+                    <w:t>Aplicação de Correções levantadas e Finalização da Codificação do Projeto</w:t>
+                  </w:r>
+                </w:p>
+              </w:tc>
+              <w:tc>
+                <w:tcPr>
+                  <w:tcW w:w="2756" w:type="dxa"/>
+                </w:tcPr>
+                <w:p>
+                  <w:pPr>
+                    <w:rPr>
+                      <w:rFonts w:ascii="Times New Roman" w:hAnsi="Times New Roman" w:cs="Times New Roman"/>
+                      <w:bCs/>
+                      <w:sz w:val="20"/>
+                      <w:szCs w:val="20"/>
+                    </w:rPr>
+                  </w:pPr>
+                  <w:r>
+                    <w:rPr>
+                      <w:rFonts w:ascii="Times New Roman" w:hAnsi="Times New Roman" w:cs="Times New Roman"/>
+                      <w:bCs/>
+                      <w:sz w:val="20"/>
+                      <w:szCs w:val="20"/>
+                    </w:rPr>
+                    <w:t>Realização das correções levantadas na revisão e a finalização da codificação da aplicação;</w:t>
+                  </w:r>
+                </w:p>
+              </w:tc>
+              <w:tc>
+                <w:tcPr>
+                  <w:tcW w:w="2756" w:type="dxa"/>
+                  <w:vAlign w:val="center"/>
+                </w:tcPr>
+                <w:p>
+                  <w:pPr>
+                    <w:jc w:val="center"/>
+                    <w:rPr>
+                      <w:rFonts w:ascii="Arial" w:hAnsi="Arial"/>
+                      <w:noProof/>
+                      <w:sz w:val="20"/>
+                    </w:rPr>
+                  </w:pPr>
+                  <w:r>
+                    <w:rPr>
+                      <w:rFonts w:ascii="Arial" w:hAnsi="Arial"/>
+                      <w:noProof/>
+                      <w:sz w:val="20"/>
+                    </w:rPr>
+                    <w:t>01/11/2023</w:t>
+                  </w:r>
+                </w:p>
+              </w:tc>
+            </w:tr>
+            <w:tr>
+              <w:tc>
+                <w:tcPr>
+                  <w:tcW w:w="2756" w:type="dxa"/>
+                </w:tcPr>
+                <w:p>
+                  <w:pPr>
+                    <w:jc w:val="both"/>
+                    <w:rPr>
+                      <w:rFonts w:ascii="Times New Roman" w:hAnsi="Times New Roman" w:cs="Times New Roman"/>
+                      <w:b/>
+                      <w:i/>
+                      <w:iCs/>
+                      <w:sz w:val="24"/>
+                      <w:szCs w:val="24"/>
+                    </w:rPr>
+                  </w:pPr>
+                  <w:r>
+                    <w:rPr>
+                      <w:rFonts w:ascii="Times New Roman" w:hAnsi="Times New Roman" w:cs="Times New Roman"/>
+                      <w:b/>
+                      <w:i/>
+                      <w:iCs/>
+                      <w:sz w:val="24"/>
+                      <w:szCs w:val="24"/>
+                    </w:rPr>
+                    <w:t>Parte 02 Revisão da Codificação da Aplicação</w:t>
+                  </w:r>
+                </w:p>
+              </w:tc>
+              <w:tc>
+                <w:tcPr>
+                  <w:tcW w:w="2756" w:type="dxa"/>
+                </w:tcPr>
+                <w:p>
+                  <w:pPr>
+                    <w:rPr>
+                      <w:rFonts w:ascii="Times New Roman" w:hAnsi="Times New Roman" w:cs="Times New Roman"/>
+                      <w:bCs/>
+                      <w:sz w:val="20"/>
+                      <w:szCs w:val="20"/>
                     </w:rPr>
                   </w:pPr>
                 </w:p>
@@ -1602,10 +1802,9 @@
                   <w:pPr>
                     <w:jc w:val="center"/>
                     <w:rPr>
-                      <w:rFonts w:ascii="Times New Roman" w:hAnsi="Times New Roman" w:cs="Times New Roman"/>
-                      <w:b/>
-                      <w:sz w:val="24"/>
-                      <w:szCs w:val="24"/>
+                      <w:rFonts w:ascii="Arial" w:hAnsi="Arial"/>
+                      <w:noProof/>
+                      <w:sz w:val="20"/>
                     </w:rPr>
                   </w:pPr>
                 </w:p>

</xml_diff>

<commit_message>
Finalização do Escopo de Projeto
</commit_message>
<xml_diff>
--- a/gestao_projetos/Declaração de Escopo - Modelo.docx
+++ b/gestao_projetos/Declaração de Escopo - Modelo.docx
@@ -1,6 +1,6 @@
 
 <file path=word/document.xml><?xml version="1.0" encoding="utf-8"?>
-<w:document xmlns:wpc="http://schemas.microsoft.com/office/word/2010/wordprocessingCanvas" xmlns:cx="http://schemas.microsoft.com/office/drawing/2014/chartex" xmlns:cx1="http://schemas.microsoft.com/office/drawing/2015/9/8/chartex" xmlns:cx2="http://schemas.microsoft.com/office/drawing/2015/10/21/chartex" xmlns:cx3="http://schemas.microsoft.com/office/drawing/2016/5/9/chartex" xmlns:cx4="http://schemas.microsoft.com/office/drawing/2016/5/10/chartex" xmlns:cx5="http://schemas.microsoft.com/office/drawing/2016/5/11/chartex" xmlns:cx6="http://schemas.microsoft.com/office/drawing/2016/5/12/chartex" xmlns:cx7="http://schemas.microsoft.com/office/drawing/2016/5/13/chartex" xmlns:cx8="http://schemas.microsoft.com/office/drawing/2016/5/14/chartex" xmlns:mc="http://schemas.openxmlformats.org/markup-compatibility/2006" xmlns:aink="http://schemas.microsoft.com/office/drawing/2016/ink" xmlns:am3d="http://schemas.microsoft.com/office/drawing/2017/model3d" xmlns:o="urn:schemas-microsoft-com:office:office" xmlns:oel="http://schemas.microsoft.com/office/2019/extlst" xmlns:r="http://schemas.openxmlformats.org/officeDocument/2006/relationships" xmlns:m="http://schemas.openxmlformats.org/officeDocument/2006/math" xmlns:v="urn:schemas-microsoft-com:vml" xmlns:wp14="http://schemas.microsoft.com/office/word/2010/wordprocessingDrawing" xmlns:wp="http://schemas.openxmlformats.org/drawingml/2006/wordprocessingDrawing" xmlns:w10="urn:schemas-microsoft-com:office:word" xmlns:w="http://schemas.openxmlformats.org/wordprocessingml/2006/main" xmlns:w14="http://schemas.microsoft.com/office/word/2010/wordml" xmlns:w15="http://schemas.microsoft.com/office/word/2012/wordml" xmlns:w16cex="http://schemas.microsoft.com/office/word/2018/wordml/cex" xmlns:w16cid="http://schemas.microsoft.com/office/word/2016/wordml/cid" xmlns:w16="http://schemas.microsoft.com/office/word/2018/wordml" xmlns:w16du="http://schemas.microsoft.com/office/word/2023/wordml/word16du" xmlns:w16sdtdh="http://schemas.microsoft.com/office/word/2020/wordml/sdtdatahash" xmlns:w16se="http://schemas.microsoft.com/office/word/2015/wordml/symex" xmlns:wpg="http://schemas.microsoft.com/office/word/2010/wordprocessingGroup" xmlns:wpi="http://schemas.microsoft.com/office/word/2010/wordprocessingInk" xmlns:wne="http://schemas.microsoft.com/office/word/2006/wordml" xmlns:wps="http://schemas.microsoft.com/office/word/2010/wordprocessingShape" mc:Ignorable="w14 w15 w16se w16cid w16 w16cex w16sdtdh wp14">
+<w:document xmlns:wpc="http://schemas.microsoft.com/office/word/2010/wordprocessingCanvas" xmlns:cx="http://schemas.microsoft.com/office/drawing/2014/chartex" xmlns:cx1="http://schemas.microsoft.com/office/drawing/2015/9/8/chartex" xmlns:cx2="http://schemas.microsoft.com/office/drawing/2015/10/21/chartex" xmlns:cx3="http://schemas.microsoft.com/office/drawing/2016/5/9/chartex" xmlns:cx4="http://schemas.microsoft.com/office/drawing/2016/5/10/chartex" xmlns:cx5="http://schemas.microsoft.com/office/drawing/2016/5/11/chartex" xmlns:cx6="http://schemas.microsoft.com/office/drawing/2016/5/12/chartex" xmlns:cx7="http://schemas.microsoft.com/office/drawing/2016/5/13/chartex" xmlns:cx8="http://schemas.microsoft.com/office/drawing/2016/5/14/chartex" xmlns:mc="http://schemas.openxmlformats.org/markup-compatibility/2006" xmlns:aink="http://schemas.microsoft.com/office/drawing/2016/ink" xmlns:am3d="http://schemas.microsoft.com/office/drawing/2017/model3d" xmlns:o="urn:schemas-microsoft-com:office:office" xmlns:oel="http://schemas.microsoft.com/office/2019/extlst" xmlns:r="http://schemas.openxmlformats.org/officeDocument/2006/relationships" xmlns:m="http://schemas.openxmlformats.org/officeDocument/2006/math" xmlns:v="urn:schemas-microsoft-com:vml" xmlns:wp14="http://schemas.microsoft.com/office/word/2010/wordprocessingDrawing" xmlns:wp="http://schemas.openxmlformats.org/drawingml/2006/wordprocessingDrawing" xmlns:w10="urn:schemas-microsoft-com:office:word" xmlns:w="http://schemas.openxmlformats.org/wordprocessingml/2006/main" xmlns:w14="http://schemas.microsoft.com/office/word/2010/wordml" xmlns:w15="http://schemas.microsoft.com/office/word/2012/wordml" xmlns:w16cex="http://schemas.microsoft.com/office/word/2018/wordml/cex" xmlns:w16cid="http://schemas.microsoft.com/office/word/2016/wordml/cid" xmlns:w16="http://schemas.microsoft.com/office/word/2018/wordml" xmlns:w16sdtdh="http://schemas.microsoft.com/office/word/2020/wordml/sdtdatahash" xmlns:w16se="http://schemas.microsoft.com/office/word/2015/wordml/symex" xmlns:wpg="http://schemas.microsoft.com/office/word/2010/wordprocessingGroup" xmlns:wpi="http://schemas.microsoft.com/office/word/2010/wordprocessingInk" xmlns:wne="http://schemas.microsoft.com/office/word/2006/wordml" xmlns:wps="http://schemas.microsoft.com/office/word/2010/wordprocessingShape" mc:Ignorable="w14 w15 w16se w16cid w16 w16cex w16sdtdh wp14">
   <w:body>
     <w:p>
       <w:pPr>
@@ -30,17 +30,17 @@
         <w:tblLook w:val="04A0" w:firstRow="1" w:lastRow="0" w:firstColumn="1" w:lastColumn="0" w:noHBand="0" w:noVBand="1"/>
       </w:tblPr>
       <w:tblGrid>
-        <w:gridCol w:w="790"/>
+        <w:gridCol w:w="1310"/>
         <w:gridCol w:w="936"/>
-        <w:gridCol w:w="1215"/>
-        <w:gridCol w:w="1409"/>
-        <w:gridCol w:w="1345"/>
-        <w:gridCol w:w="2799"/>
+        <w:gridCol w:w="1015"/>
+        <w:gridCol w:w="1324"/>
+        <w:gridCol w:w="1207"/>
+        <w:gridCol w:w="2702"/>
       </w:tblGrid>
       <w:tr>
         <w:tc>
           <w:tcPr>
-            <w:tcW w:w="2831" w:type="dxa"/>
+            <w:tcW w:w="3199" w:type="dxa"/>
             <w:gridSpan w:val="3"/>
           </w:tcPr>
           <w:p>
@@ -87,7 +87,7 @@
         </w:tc>
         <w:tc>
           <w:tcPr>
-            <w:tcW w:w="2831" w:type="dxa"/>
+            <w:tcW w:w="2574" w:type="dxa"/>
             <w:gridSpan w:val="2"/>
           </w:tcPr>
           <w:p>
@@ -134,7 +134,7 @@
         </w:tc>
         <w:tc>
           <w:tcPr>
-            <w:tcW w:w="2832" w:type="dxa"/>
+            <w:tcW w:w="2721" w:type="dxa"/>
           </w:tcPr>
           <w:p>
             <w:pPr>
@@ -285,7 +285,7 @@
                 <w:sz w:val="24"/>
                 <w:szCs w:val="24"/>
               </w:rPr>
-              <w:t>A inspiração do desenvolvimento da aplicação veio através de uma necessidade real, vivenciada pelo colaborador, Leonardo, que após iniciar na academia, percebeu-se que o aplicativo utilizado no espaço, possuí alguns gaps e a falta atender necessidades simples, como o cliente poder verificar suas avaliações anteriores.</w:t>
+              <w:t>A inspiração do desenvolvimento da aplicação veio através de uma necessidade real, vivenciada pelo colaborador, Leonardo, que após iniciar na academia, percebeu-se que o aplicativo utilizado no espaço, possuí alguns gaps e falta atender necessidades simples, como o cliente poder verificar suas avaliações anteriores.</w:t>
             </w:r>
           </w:p>
         </w:tc>
@@ -535,26 +535,12 @@
               <w:t xml:space="preserve"> dos alunos;</w:t>
             </w:r>
           </w:p>
-          <w:p>
-            <w:pPr>
-              <w:ind w:left="720"/>
-              <w:jc w:val="both"/>
-              <w:textAlignment w:val="baseline"/>
-              <w:rPr>
-                <w:rFonts w:ascii="Times New Roman" w:eastAsia="Times New Roman" w:hAnsi="Times New Roman" w:cs="Times New Roman"/>
-                <w:color w:val="000000"/>
-                <w:sz w:val="24"/>
-                <w:szCs w:val="24"/>
-                <w:lang w:eastAsia="pt-BR"/>
-              </w:rPr>
-            </w:pPr>
-          </w:p>
         </w:tc>
       </w:tr>
       <w:tr>
         <w:tc>
           <w:tcPr>
-            <w:tcW w:w="4270" w:type="dxa"/>
+            <w:tcW w:w="4539" w:type="dxa"/>
             <w:gridSpan w:val="4"/>
           </w:tcPr>
           <w:p>
@@ -687,19 +673,6 @@
           </w:p>
           <w:p>
             <w:pPr>
-              <w:jc w:val="both"/>
-              <w:rPr>
-                <w:rFonts w:ascii="Times New Roman" w:hAnsi="Times New Roman" w:cs="Times New Roman"/>
-                <w:b/>
-                <w:i/>
-                <w:iCs/>
-                <w:sz w:val="24"/>
-                <w:szCs w:val="24"/>
-              </w:rPr>
-            </w:pPr>
-          </w:p>
-          <w:p>
-            <w:pPr>
               <w:pStyle w:val="PargrafodaLista"/>
               <w:jc w:val="both"/>
               <w:rPr>
@@ -713,7 +686,7 @@
         </w:tc>
         <w:tc>
           <w:tcPr>
-            <w:tcW w:w="4224" w:type="dxa"/>
+            <w:tcW w:w="3955" w:type="dxa"/>
             <w:gridSpan w:val="2"/>
           </w:tcPr>
           <w:p>
@@ -766,10 +739,6 @@
           <w:p>
             <w:pPr>
               <w:pStyle w:val="PargrafodaLista"/>
-              <w:numPr>
-                <w:ilvl w:val="0"/>
-                <w:numId w:val="16"/>
-              </w:numPr>
               <w:rPr>
                 <w:rFonts w:ascii="Times New Roman" w:hAnsi="Times New Roman" w:cs="Times New Roman"/>
                 <w:bCs/>
@@ -1494,7 +1463,6 @@
                       <w:sz w:val="24"/>
                       <w:szCs w:val="24"/>
                     </w:rPr>
-                    <w:lastRenderedPageBreak/>
                     <w:t>Iniciação do Diagrama de Classes</w:t>
                   </w:r>
                 </w:p>
@@ -1574,6 +1542,7 @@
                       <w:sz w:val="24"/>
                       <w:szCs w:val="24"/>
                     </w:rPr>
+                    <w:lastRenderedPageBreak/>
                     <w:t>Correções e Finalizações do Documento de Caso de Uso</w:t>
                   </w:r>
                 </w:p>
@@ -1599,6 +1568,15 @@
                       <w:szCs w:val="20"/>
                     </w:rPr>
                     <w:t>Aplicação das correções necessários e implementação do diagrama de classes na documentação de caso de uso</w:t>
+                  </w:r>
+                  <w:r>
+                    <w:rPr>
+                      <w:rFonts w:ascii="Times New Roman" w:hAnsi="Times New Roman" w:cs="Times New Roman"/>
+                      <w:bCs/>
+                      <w:sz w:val="20"/>
+                      <w:szCs w:val="20"/>
+                    </w:rPr>
+                    <w:t>;</w:t>
                   </w:r>
                 </w:p>
               </w:tc>
@@ -1839,6 +1817,33 @@
                       <w:szCs w:val="20"/>
                     </w:rPr>
                   </w:pPr>
+                  <w:r>
+                    <w:rPr>
+                      <w:rFonts w:ascii="Times New Roman" w:hAnsi="Times New Roman" w:cs="Times New Roman"/>
+                      <w:bCs/>
+                      <w:sz w:val="20"/>
+                      <w:szCs w:val="20"/>
+                    </w:rPr>
+                    <w:t>Segunda e última</w:t>
+                  </w:r>
+                  <w:r>
+                    <w:rPr>
+                      <w:rFonts w:ascii="Times New Roman" w:hAnsi="Times New Roman" w:cs="Times New Roman"/>
+                      <w:bCs/>
+                      <w:sz w:val="20"/>
+                      <w:szCs w:val="20"/>
+                    </w:rPr>
+                    <w:t xml:space="preserve"> revisão da codificação do projeto antes da banca de apresentação</w:t>
+                  </w:r>
+                  <w:r>
+                    <w:rPr>
+                      <w:rFonts w:ascii="Times New Roman" w:hAnsi="Times New Roman" w:cs="Times New Roman"/>
+                      <w:bCs/>
+                      <w:sz w:val="20"/>
+                      <w:szCs w:val="20"/>
+                    </w:rPr>
+                    <w:t>;</w:t>
+                  </w:r>
                 </w:p>
               </w:tc>
               <w:tc>
@@ -1855,6 +1860,14 @@
                       <w:sz w:val="20"/>
                     </w:rPr>
                   </w:pPr>
+                  <w:r>
+                    <w:rPr>
+                      <w:rFonts w:ascii="Arial" w:hAnsi="Arial"/>
+                      <w:noProof/>
+                      <w:sz w:val="20"/>
+                    </w:rPr>
+                    <w:t>18/11/2023</w:t>
+                  </w:r>
                 </w:p>
               </w:tc>
             </w:tr>
@@ -1902,6 +1915,15 @@
                       <w:szCs w:val="24"/>
                     </w:rPr>
                   </w:pPr>
+                  <w:r>
+                    <w:rPr>
+                      <w:rFonts w:ascii="Times New Roman" w:hAnsi="Times New Roman" w:cs="Times New Roman"/>
+                      <w:bCs/>
+                      <w:sz w:val="20"/>
+                      <w:szCs w:val="20"/>
+                    </w:rPr>
+                    <w:t>Entrega e apresentação do Projeto Final para a banca avaliadora;</w:t>
+                  </w:r>
                 </w:p>
               </w:tc>
               <w:tc>
@@ -1919,6 +1941,22 @@
                       <w:szCs w:val="24"/>
                     </w:rPr>
                   </w:pPr>
+                  <w:r>
+                    <w:rPr>
+                      <w:rFonts w:ascii="Arial" w:hAnsi="Arial"/>
+                      <w:noProof/>
+                      <w:sz w:val="20"/>
+                    </w:rPr>
+                    <w:t>27/</w:t>
+                  </w:r>
+                  <w:r>
+                    <w:rPr>
+                      <w:rFonts w:ascii="Arial" w:hAnsi="Arial"/>
+                      <w:noProof/>
+                      <w:sz w:val="20"/>
+                    </w:rPr>
+                    <w:t>11/2023</w:t>
+                  </w:r>
                 </w:p>
               </w:tc>
             </w:tr>
@@ -1968,14 +2006,28 @@
           </w:p>
           <w:p>
             <w:pPr>
+              <w:pStyle w:val="PargrafodaLista"/>
+              <w:numPr>
+                <w:ilvl w:val="0"/>
+                <w:numId w:val="17"/>
+              </w:numPr>
               <w:jc w:val="both"/>
               <w:rPr>
                 <w:rFonts w:ascii="Times New Roman" w:hAnsi="Times New Roman" w:cs="Times New Roman"/>
+                <w:b/>
+                <w:sz w:val="24"/>
+                <w:szCs w:val="24"/>
+              </w:rPr>
+            </w:pPr>
+            <w:r>
+              <w:rPr>
+                <w:rFonts w:ascii="Times New Roman" w:hAnsi="Times New Roman" w:cs="Times New Roman"/>
                 <w:bCs/>
                 <w:sz w:val="24"/>
                 <w:szCs w:val="24"/>
               </w:rPr>
-            </w:pPr>
+              <w:t>I</w:t>
+            </w:r>
             <w:r>
               <w:rPr>
                 <w:rFonts w:ascii="Times New Roman" w:hAnsi="Times New Roman" w:cs="Times New Roman"/>
@@ -1983,7 +2035,7 @@
                 <w:sz w:val="24"/>
                 <w:szCs w:val="24"/>
               </w:rPr>
-              <w:t>A aplicação deverá ser funcional, tratando erros esperados</w:t>
+              <w:t xml:space="preserve">nterface </w:t>
             </w:r>
             <w:r>
               <w:rPr>
@@ -1992,9 +2044,8 @@
                 <w:sz w:val="24"/>
                 <w:szCs w:val="24"/>
               </w:rPr>
-              <w:t>, com front-</w:t>
-            </w:r>
-            <w:proofErr w:type="spellStart"/>
+              <w:t>com</w:t>
+            </w:r>
             <w:r>
               <w:rPr>
                 <w:rFonts w:ascii="Times New Roman" w:hAnsi="Times New Roman" w:cs="Times New Roman"/>
@@ -2002,21 +2053,159 @@
                 <w:sz w:val="24"/>
                 <w:szCs w:val="24"/>
               </w:rPr>
-              <w:t>end</w:t>
-            </w:r>
-            <w:proofErr w:type="spellEnd"/>
-            <w:r>
-              <w:rPr>
-                <w:rFonts w:ascii="Times New Roman" w:hAnsi="Times New Roman" w:cs="Times New Roman"/>
-                <w:bCs/>
-                <w:sz w:val="24"/>
-                <w:szCs w:val="24"/>
-              </w:rPr>
-              <w:t xml:space="preserve"> desenvolvido para apresentação.</w:t>
+              <w:t xml:space="preserve"> fácil usabilidade;</w:t>
             </w:r>
           </w:p>
           <w:p>
             <w:pPr>
+              <w:pStyle w:val="PargrafodaLista"/>
+              <w:numPr>
+                <w:ilvl w:val="0"/>
+                <w:numId w:val="17"/>
+              </w:numPr>
+              <w:jc w:val="both"/>
+              <w:rPr>
+                <w:rFonts w:ascii="Times New Roman" w:hAnsi="Times New Roman" w:cs="Times New Roman"/>
+                <w:b/>
+                <w:sz w:val="24"/>
+                <w:szCs w:val="24"/>
+              </w:rPr>
+            </w:pPr>
+            <w:r>
+              <w:rPr>
+                <w:rFonts w:ascii="Times New Roman" w:hAnsi="Times New Roman" w:cs="Times New Roman"/>
+                <w:bCs/>
+                <w:sz w:val="24"/>
+                <w:szCs w:val="24"/>
+              </w:rPr>
+              <w:t>Os treinos serão divididos no padrão A B C;</w:t>
+            </w:r>
+          </w:p>
+          <w:p>
+            <w:pPr>
+              <w:pStyle w:val="PargrafodaLista"/>
+              <w:numPr>
+                <w:ilvl w:val="0"/>
+                <w:numId w:val="17"/>
+              </w:numPr>
+              <w:jc w:val="both"/>
+              <w:rPr>
+                <w:rFonts w:ascii="Times New Roman" w:hAnsi="Times New Roman" w:cs="Times New Roman"/>
+                <w:bCs/>
+                <w:sz w:val="24"/>
+                <w:szCs w:val="24"/>
+              </w:rPr>
+            </w:pPr>
+            <w:r>
+              <w:rPr>
+                <w:rFonts w:ascii="Times New Roman" w:hAnsi="Times New Roman" w:cs="Times New Roman"/>
+                <w:bCs/>
+                <w:sz w:val="24"/>
+                <w:szCs w:val="24"/>
+              </w:rPr>
+              <w:t>Vídeos de demonstração da execução do exercício;</w:t>
+            </w:r>
+          </w:p>
+          <w:p>
+            <w:pPr>
+              <w:pStyle w:val="PargrafodaLista"/>
+              <w:numPr>
+                <w:ilvl w:val="0"/>
+                <w:numId w:val="17"/>
+              </w:numPr>
+              <w:jc w:val="both"/>
+              <w:rPr>
+                <w:rFonts w:ascii="Times New Roman" w:hAnsi="Times New Roman" w:cs="Times New Roman"/>
+                <w:bCs/>
+                <w:sz w:val="24"/>
+                <w:szCs w:val="24"/>
+              </w:rPr>
+            </w:pPr>
+            <w:r>
+              <w:rPr>
+                <w:rFonts w:ascii="Times New Roman" w:hAnsi="Times New Roman" w:cs="Times New Roman"/>
+                <w:bCs/>
+                <w:sz w:val="24"/>
+                <w:szCs w:val="24"/>
+              </w:rPr>
+              <w:t>Opção de substituição do exercício;</w:t>
+            </w:r>
+          </w:p>
+          <w:p>
+            <w:pPr>
+              <w:pStyle w:val="PargrafodaLista"/>
+              <w:numPr>
+                <w:ilvl w:val="0"/>
+                <w:numId w:val="17"/>
+              </w:numPr>
+              <w:jc w:val="both"/>
+              <w:rPr>
+                <w:rFonts w:ascii="Times New Roman" w:hAnsi="Times New Roman" w:cs="Times New Roman"/>
+                <w:bCs/>
+                <w:sz w:val="24"/>
+                <w:szCs w:val="24"/>
+              </w:rPr>
+            </w:pPr>
+            <w:r>
+              <w:rPr>
+                <w:rFonts w:ascii="Times New Roman" w:hAnsi="Times New Roman" w:cs="Times New Roman"/>
+                <w:bCs/>
+                <w:sz w:val="24"/>
+                <w:szCs w:val="24"/>
+              </w:rPr>
+              <w:t xml:space="preserve">Acesso as avaliações </w:t>
+            </w:r>
+            <w:r>
+              <w:rPr>
+                <w:rFonts w:ascii="Times New Roman" w:hAnsi="Times New Roman" w:cs="Times New Roman"/>
+                <w:bCs/>
+                <w:sz w:val="24"/>
+                <w:szCs w:val="24"/>
+              </w:rPr>
+              <w:t xml:space="preserve">físicas </w:t>
+            </w:r>
+            <w:r>
+              <w:rPr>
+                <w:rFonts w:ascii="Times New Roman" w:hAnsi="Times New Roman" w:cs="Times New Roman"/>
+                <w:bCs/>
+                <w:sz w:val="24"/>
+                <w:szCs w:val="24"/>
+              </w:rPr>
+              <w:t>anteriores;</w:t>
+            </w:r>
+          </w:p>
+          <w:p>
+            <w:pPr>
+              <w:pStyle w:val="PargrafodaLista"/>
+              <w:numPr>
+                <w:ilvl w:val="0"/>
+                <w:numId w:val="17"/>
+              </w:numPr>
+              <w:jc w:val="both"/>
+              <w:rPr>
+                <w:rFonts w:ascii="Times New Roman" w:hAnsi="Times New Roman" w:cs="Times New Roman"/>
+                <w:bCs/>
+                <w:sz w:val="24"/>
+                <w:szCs w:val="24"/>
+              </w:rPr>
+            </w:pPr>
+            <w:r>
+              <w:rPr>
+                <w:rFonts w:ascii="Times New Roman" w:hAnsi="Times New Roman" w:cs="Times New Roman"/>
+                <w:bCs/>
+                <w:sz w:val="24"/>
+                <w:szCs w:val="24"/>
+              </w:rPr>
+              <w:t>Aplicação mobile;</w:t>
+            </w:r>
+          </w:p>
+          <w:p>
+            <w:pPr>
+              <w:pStyle w:val="PargrafodaLista"/>
+              <w:numPr>
+                <w:ilvl w:val="0"/>
+                <w:numId w:val="17"/>
+              </w:numPr>
               <w:jc w:val="both"/>
               <w:rPr>
                 <w:rFonts w:ascii="Times New Roman" w:hAnsi="Times New Roman" w:cs="Times New Roman"/>
@@ -2031,12 +2220,28 @@
               <w:rPr>
                 <w:rFonts w:ascii="Times New Roman" w:hAnsi="Times New Roman" w:cs="Times New Roman"/>
                 <w:bCs/>
-                <w:i/>
-                <w:iCs/>
-                <w:sz w:val="24"/>
-                <w:szCs w:val="24"/>
-              </w:rPr>
-              <w:t>O que o projeto terá que cumprir para ser aceito pelo patrocinador e demais partes interessadas.</w:t>
+                <w:sz w:val="24"/>
+                <w:szCs w:val="24"/>
+              </w:rPr>
+              <w:t xml:space="preserve">Caso </w:t>
+            </w:r>
+            <w:r>
+              <w:rPr>
+                <w:rFonts w:ascii="Times New Roman" w:hAnsi="Times New Roman" w:cs="Times New Roman"/>
+                <w:bCs/>
+                <w:sz w:val="24"/>
+                <w:szCs w:val="24"/>
+              </w:rPr>
+              <w:t>haja a perdão da conexão, o treino deverá ficar salvo</w:t>
+            </w:r>
+            <w:r>
+              <w:rPr>
+                <w:rFonts w:ascii="Times New Roman" w:hAnsi="Times New Roman" w:cs="Times New Roman"/>
+                <w:bCs/>
+                <w:sz w:val="24"/>
+                <w:szCs w:val="24"/>
+              </w:rPr>
+              <w:t>;</w:t>
             </w:r>
           </w:p>
         </w:tc>
@@ -2081,7 +2286,6 @@
           </w:p>
           <w:p>
             <w:pPr>
-              <w:spacing w:after="0" w:line="240" w:lineRule="auto"/>
               <w:jc w:val="both"/>
               <w:rPr>
                 <w:rFonts w:ascii="Times New Roman" w:hAnsi="Times New Roman" w:cs="Times New Roman"/>
@@ -2117,47 +2321,7 @@
                 <w:sz w:val="24"/>
                 <w:szCs w:val="24"/>
               </w:rPr>
-              <w:t xml:space="preserve">Romulo Augusto dos Santos; Anderson Augusto </w:t>
-            </w:r>
-            <w:proofErr w:type="spellStart"/>
-            <w:r>
-              <w:rPr>
-                <w:rFonts w:ascii="Times New Roman" w:hAnsi="Times New Roman" w:cs="Times New Roman"/>
-                <w:bCs/>
-                <w:sz w:val="24"/>
-                <w:szCs w:val="24"/>
-              </w:rPr>
-              <w:t>Bosing</w:t>
-            </w:r>
-            <w:proofErr w:type="spellEnd"/>
-            <w:r>
-              <w:rPr>
-                <w:rFonts w:ascii="Times New Roman" w:hAnsi="Times New Roman" w:cs="Times New Roman"/>
-                <w:bCs/>
-                <w:sz w:val="24"/>
-                <w:szCs w:val="24"/>
-              </w:rPr>
-              <w:t xml:space="preserve">; Paulo Henrique Pereira dos Santos; Juliane </w:t>
-            </w:r>
-            <w:proofErr w:type="spellStart"/>
-            <w:r>
-              <w:rPr>
-                <w:rFonts w:ascii="Times New Roman" w:hAnsi="Times New Roman" w:cs="Times New Roman"/>
-                <w:bCs/>
-                <w:sz w:val="24"/>
-                <w:szCs w:val="24"/>
-              </w:rPr>
-              <w:t>Frabel</w:t>
-            </w:r>
-            <w:proofErr w:type="spellEnd"/>
-            <w:r>
-              <w:rPr>
-                <w:rFonts w:ascii="Times New Roman" w:hAnsi="Times New Roman" w:cs="Times New Roman"/>
-                <w:bCs/>
-                <w:sz w:val="24"/>
-                <w:szCs w:val="24"/>
-              </w:rPr>
-              <w:t xml:space="preserve"> do Nascimento Correia; Fernando Rigo Botelho.</w:t>
+              <w:t>Romulo Augusto dos Santos; Anderson Augusto Bosing; Paulo Henrique Pereira dos Santos; Juliane Frabel do Nascimento Correia; Fernando Rigo Botelho.</w:t>
             </w:r>
           </w:p>
         </w:tc>
@@ -2168,7 +2332,7 @@
         </w:trPr>
         <w:tc>
           <w:tcPr>
-            <w:tcW w:w="773" w:type="dxa"/>
+            <w:tcW w:w="1271" w:type="dxa"/>
           </w:tcPr>
           <w:p>
             <w:pPr>
@@ -2189,11 +2353,21 @@
               </w:rPr>
               <w:t>Data:</w:t>
             </w:r>
+            <w:r>
+              <w:rPr>
+                <w:rFonts w:ascii="Times New Roman" w:hAnsi="Times New Roman" w:cs="Times New Roman"/>
+                <w:b/>
+                <w:sz w:val="24"/>
+                <w:szCs w:val="24"/>
+              </w:rPr>
+              <w:br/>
+              <w:t>01/04/2023</w:t>
+            </w:r>
           </w:p>
         </w:tc>
         <w:tc>
           <w:tcPr>
-            <w:tcW w:w="774" w:type="dxa"/>
+            <w:tcW w:w="874" w:type="dxa"/>
           </w:tcPr>
           <w:p>
             <w:pPr>
@@ -2216,22 +2390,41 @@
               </w:rPr>
               <w:t>Versão</w:t>
             </w:r>
+            <w:r>
+              <w:rPr>
+                <w:rFonts w:ascii="Times New Roman" w:hAnsi="Times New Roman" w:cs="Times New Roman"/>
+                <w:b/>
+                <w:bCs/>
+                <w:sz w:val="24"/>
+                <w:szCs w:val="24"/>
+              </w:rPr>
+              <w:br/>
+              <w:t>1.0</w:t>
+            </w:r>
           </w:p>
         </w:tc>
         <w:tc>
           <w:tcPr>
-            <w:tcW w:w="6947" w:type="dxa"/>
+            <w:tcW w:w="6349" w:type="dxa"/>
             <w:gridSpan w:val="4"/>
           </w:tcPr>
           <w:p>
             <w:pPr>
               <w:rPr>
                 <w:rFonts w:ascii="Times New Roman" w:hAnsi="Times New Roman" w:cs="Times New Roman"/>
+                <w:sz w:val="24"/>
+                <w:szCs w:val="24"/>
+              </w:rPr>
+            </w:pPr>
+            <w:r>
+              <w:rPr>
+                <w:rFonts w:ascii="Times New Roman" w:hAnsi="Times New Roman" w:cs="Times New Roman"/>
                 <w:b/>
                 <w:sz w:val="24"/>
                 <w:szCs w:val="24"/>
               </w:rPr>
-            </w:pPr>
+              <w:t>Documento preenchido por:</w:t>
+            </w:r>
             <w:r>
               <w:rPr>
                 <w:rFonts w:ascii="Times New Roman" w:hAnsi="Times New Roman" w:cs="Times New Roman"/>
@@ -2239,18 +2432,9 @@
                 <w:sz w:val="24"/>
                 <w:szCs w:val="24"/>
               </w:rPr>
-              <w:t>Documento preenchido por:</w:t>
-            </w:r>
-          </w:p>
-          <w:p>
-            <w:pPr>
-              <w:jc w:val="both"/>
-              <w:rPr>
-                <w:rFonts w:ascii="Times New Roman" w:hAnsi="Times New Roman" w:cs="Times New Roman"/>
-                <w:sz w:val="24"/>
-                <w:szCs w:val="24"/>
-              </w:rPr>
-            </w:pPr>
+              <w:br/>
+              <w:t>Leonardo Almeida; Matheus Pereira</w:t>
+            </w:r>
           </w:p>
         </w:tc>
       </w:tr>
@@ -2276,7 +2460,7 @@
 </file>
 
 <file path=word/endnotes.xml><?xml version="1.0" encoding="utf-8"?>
-<w:endnotes xmlns:wpc="http://schemas.microsoft.com/office/word/2010/wordprocessingCanvas" xmlns:cx="http://schemas.microsoft.com/office/drawing/2014/chartex" xmlns:cx1="http://schemas.microsoft.com/office/drawing/2015/9/8/chartex" xmlns:cx2="http://schemas.microsoft.com/office/drawing/2015/10/21/chartex" xmlns:cx3="http://schemas.microsoft.com/office/drawing/2016/5/9/chartex" xmlns:cx4="http://schemas.microsoft.com/office/drawing/2016/5/10/chartex" xmlns:cx5="http://schemas.microsoft.com/office/drawing/2016/5/11/chartex" xmlns:cx6="http://schemas.microsoft.com/office/drawing/2016/5/12/chartex" xmlns:cx7="http://schemas.microsoft.com/office/drawing/2016/5/13/chartex" xmlns:cx8="http://schemas.microsoft.com/office/drawing/2016/5/14/chartex" xmlns:mc="http://schemas.openxmlformats.org/markup-compatibility/2006" xmlns:aink="http://schemas.microsoft.com/office/drawing/2016/ink" xmlns:am3d="http://schemas.microsoft.com/office/drawing/2017/model3d" xmlns:o="urn:schemas-microsoft-com:office:office" xmlns:oel="http://schemas.microsoft.com/office/2019/extlst" xmlns:r="http://schemas.openxmlformats.org/officeDocument/2006/relationships" xmlns:m="http://schemas.openxmlformats.org/officeDocument/2006/math" xmlns:v="urn:schemas-microsoft-com:vml" xmlns:wp14="http://schemas.microsoft.com/office/word/2010/wordprocessingDrawing" xmlns:wp="http://schemas.openxmlformats.org/drawingml/2006/wordprocessingDrawing" xmlns:w10="urn:schemas-microsoft-com:office:word" xmlns:w="http://schemas.openxmlformats.org/wordprocessingml/2006/main" xmlns:w14="http://schemas.microsoft.com/office/word/2010/wordml" xmlns:w15="http://schemas.microsoft.com/office/word/2012/wordml" xmlns:w16cex="http://schemas.microsoft.com/office/word/2018/wordml/cex" xmlns:w16cid="http://schemas.microsoft.com/office/word/2016/wordml/cid" xmlns:w16="http://schemas.microsoft.com/office/word/2018/wordml" xmlns:w16du="http://schemas.microsoft.com/office/word/2023/wordml/word16du" xmlns:w16sdtdh="http://schemas.microsoft.com/office/word/2020/wordml/sdtdatahash" xmlns:w16se="http://schemas.microsoft.com/office/word/2015/wordml/symex" xmlns:wpg="http://schemas.microsoft.com/office/word/2010/wordprocessingGroup" xmlns:wpi="http://schemas.microsoft.com/office/word/2010/wordprocessingInk" xmlns:wne="http://schemas.microsoft.com/office/word/2006/wordml" xmlns:wps="http://schemas.microsoft.com/office/word/2010/wordprocessingShape" mc:Ignorable="w14 w15 w16se w16cid w16 w16cex w16sdtdh wp14">
+<w:endnotes xmlns:wpc="http://schemas.microsoft.com/office/word/2010/wordprocessingCanvas" xmlns:cx="http://schemas.microsoft.com/office/drawing/2014/chartex" xmlns:cx1="http://schemas.microsoft.com/office/drawing/2015/9/8/chartex" xmlns:cx2="http://schemas.microsoft.com/office/drawing/2015/10/21/chartex" xmlns:cx3="http://schemas.microsoft.com/office/drawing/2016/5/9/chartex" xmlns:cx4="http://schemas.microsoft.com/office/drawing/2016/5/10/chartex" xmlns:cx5="http://schemas.microsoft.com/office/drawing/2016/5/11/chartex" xmlns:cx6="http://schemas.microsoft.com/office/drawing/2016/5/12/chartex" xmlns:cx7="http://schemas.microsoft.com/office/drawing/2016/5/13/chartex" xmlns:cx8="http://schemas.microsoft.com/office/drawing/2016/5/14/chartex" xmlns:mc="http://schemas.openxmlformats.org/markup-compatibility/2006" xmlns:aink="http://schemas.microsoft.com/office/drawing/2016/ink" xmlns:am3d="http://schemas.microsoft.com/office/drawing/2017/model3d" xmlns:o="urn:schemas-microsoft-com:office:office" xmlns:oel="http://schemas.microsoft.com/office/2019/extlst" xmlns:r="http://schemas.openxmlformats.org/officeDocument/2006/relationships" xmlns:m="http://schemas.openxmlformats.org/officeDocument/2006/math" xmlns:v="urn:schemas-microsoft-com:vml" xmlns:wp14="http://schemas.microsoft.com/office/word/2010/wordprocessingDrawing" xmlns:wp="http://schemas.openxmlformats.org/drawingml/2006/wordprocessingDrawing" xmlns:w10="urn:schemas-microsoft-com:office:word" xmlns:w="http://schemas.openxmlformats.org/wordprocessingml/2006/main" xmlns:w14="http://schemas.microsoft.com/office/word/2010/wordml" xmlns:w15="http://schemas.microsoft.com/office/word/2012/wordml" xmlns:w16cex="http://schemas.microsoft.com/office/word/2018/wordml/cex" xmlns:w16cid="http://schemas.microsoft.com/office/word/2016/wordml/cid" xmlns:w16="http://schemas.microsoft.com/office/word/2018/wordml" xmlns:w16sdtdh="http://schemas.microsoft.com/office/word/2020/wordml/sdtdatahash" xmlns:w16se="http://schemas.microsoft.com/office/word/2015/wordml/symex" xmlns:wpg="http://schemas.microsoft.com/office/word/2010/wordprocessingGroup" xmlns:wpi="http://schemas.microsoft.com/office/word/2010/wordprocessingInk" xmlns:wne="http://schemas.microsoft.com/office/word/2006/wordml" xmlns:wps="http://schemas.microsoft.com/office/word/2010/wordprocessingShape" mc:Ignorable="w14 w15 w16se w16cid w16 w16cex w16sdtdh wp14">
   <w:endnote w:type="separator" w:id="-1">
     <w:p>
       <w:pPr>
@@ -2301,7 +2485,7 @@
 </file>
 
 <file path=word/footnotes.xml><?xml version="1.0" encoding="utf-8"?>
-<w:footnotes xmlns:wpc="http://schemas.microsoft.com/office/word/2010/wordprocessingCanvas" xmlns:cx="http://schemas.microsoft.com/office/drawing/2014/chartex" xmlns:cx1="http://schemas.microsoft.com/office/drawing/2015/9/8/chartex" xmlns:cx2="http://schemas.microsoft.com/office/drawing/2015/10/21/chartex" xmlns:cx3="http://schemas.microsoft.com/office/drawing/2016/5/9/chartex" xmlns:cx4="http://schemas.microsoft.com/office/drawing/2016/5/10/chartex" xmlns:cx5="http://schemas.microsoft.com/office/drawing/2016/5/11/chartex" xmlns:cx6="http://schemas.microsoft.com/office/drawing/2016/5/12/chartex" xmlns:cx7="http://schemas.microsoft.com/office/drawing/2016/5/13/chartex" xmlns:cx8="http://schemas.microsoft.com/office/drawing/2016/5/14/chartex" xmlns:mc="http://schemas.openxmlformats.org/markup-compatibility/2006" xmlns:aink="http://schemas.microsoft.com/office/drawing/2016/ink" xmlns:am3d="http://schemas.microsoft.com/office/drawing/2017/model3d" xmlns:o="urn:schemas-microsoft-com:office:office" xmlns:oel="http://schemas.microsoft.com/office/2019/extlst" xmlns:r="http://schemas.openxmlformats.org/officeDocument/2006/relationships" xmlns:m="http://schemas.openxmlformats.org/officeDocument/2006/math" xmlns:v="urn:schemas-microsoft-com:vml" xmlns:wp14="http://schemas.microsoft.com/office/word/2010/wordprocessingDrawing" xmlns:wp="http://schemas.openxmlformats.org/drawingml/2006/wordprocessingDrawing" xmlns:w10="urn:schemas-microsoft-com:office:word" xmlns:w="http://schemas.openxmlformats.org/wordprocessingml/2006/main" xmlns:w14="http://schemas.microsoft.com/office/word/2010/wordml" xmlns:w15="http://schemas.microsoft.com/office/word/2012/wordml" xmlns:w16cex="http://schemas.microsoft.com/office/word/2018/wordml/cex" xmlns:w16cid="http://schemas.microsoft.com/office/word/2016/wordml/cid" xmlns:w16="http://schemas.microsoft.com/office/word/2018/wordml" xmlns:w16du="http://schemas.microsoft.com/office/word/2023/wordml/word16du" xmlns:w16sdtdh="http://schemas.microsoft.com/office/word/2020/wordml/sdtdatahash" xmlns:w16se="http://schemas.microsoft.com/office/word/2015/wordml/symex" xmlns:wpg="http://schemas.microsoft.com/office/word/2010/wordprocessingGroup" xmlns:wpi="http://schemas.microsoft.com/office/word/2010/wordprocessingInk" xmlns:wne="http://schemas.microsoft.com/office/word/2006/wordml" xmlns:wps="http://schemas.microsoft.com/office/word/2010/wordprocessingShape" mc:Ignorable="w14 w15 w16se w16cid w16 w16cex w16sdtdh wp14">
+<w:footnotes xmlns:wpc="http://schemas.microsoft.com/office/word/2010/wordprocessingCanvas" xmlns:cx="http://schemas.microsoft.com/office/drawing/2014/chartex" xmlns:cx1="http://schemas.microsoft.com/office/drawing/2015/9/8/chartex" xmlns:cx2="http://schemas.microsoft.com/office/drawing/2015/10/21/chartex" xmlns:cx3="http://schemas.microsoft.com/office/drawing/2016/5/9/chartex" xmlns:cx4="http://schemas.microsoft.com/office/drawing/2016/5/10/chartex" xmlns:cx5="http://schemas.microsoft.com/office/drawing/2016/5/11/chartex" xmlns:cx6="http://schemas.microsoft.com/office/drawing/2016/5/12/chartex" xmlns:cx7="http://schemas.microsoft.com/office/drawing/2016/5/13/chartex" xmlns:cx8="http://schemas.microsoft.com/office/drawing/2016/5/14/chartex" xmlns:mc="http://schemas.openxmlformats.org/markup-compatibility/2006" xmlns:aink="http://schemas.microsoft.com/office/drawing/2016/ink" xmlns:am3d="http://schemas.microsoft.com/office/drawing/2017/model3d" xmlns:o="urn:schemas-microsoft-com:office:office" xmlns:oel="http://schemas.microsoft.com/office/2019/extlst" xmlns:r="http://schemas.openxmlformats.org/officeDocument/2006/relationships" xmlns:m="http://schemas.openxmlformats.org/officeDocument/2006/math" xmlns:v="urn:schemas-microsoft-com:vml" xmlns:wp14="http://schemas.microsoft.com/office/word/2010/wordprocessingDrawing" xmlns:wp="http://schemas.openxmlformats.org/drawingml/2006/wordprocessingDrawing" xmlns:w10="urn:schemas-microsoft-com:office:word" xmlns:w="http://schemas.openxmlformats.org/wordprocessingml/2006/main" xmlns:w14="http://schemas.microsoft.com/office/word/2010/wordml" xmlns:w15="http://schemas.microsoft.com/office/word/2012/wordml" xmlns:w16cex="http://schemas.microsoft.com/office/word/2018/wordml/cex" xmlns:w16cid="http://schemas.microsoft.com/office/word/2016/wordml/cid" xmlns:w16="http://schemas.microsoft.com/office/word/2018/wordml" xmlns:w16sdtdh="http://schemas.microsoft.com/office/word/2020/wordml/sdtdatahash" xmlns:w16se="http://schemas.microsoft.com/office/word/2015/wordml/symex" xmlns:wpg="http://schemas.microsoft.com/office/word/2010/wordprocessingGroup" xmlns:wpi="http://schemas.microsoft.com/office/word/2010/wordprocessingInk" xmlns:wne="http://schemas.microsoft.com/office/word/2006/wordml" xmlns:wps="http://schemas.microsoft.com/office/word/2010/wordprocessingShape" mc:Ignorable="w14 w15 w16se w16cid w16 w16cex w16sdtdh wp14">
   <w:footnote w:type="separator" w:id="-1">
     <w:p>
       <w:pPr>
@@ -2326,7 +2510,7 @@
 </file>
 
 <file path=word/numbering.xml><?xml version="1.0" encoding="utf-8"?>
-<w:numbering xmlns:wpc="http://schemas.microsoft.com/office/word/2010/wordprocessingCanvas" xmlns:cx="http://schemas.microsoft.com/office/drawing/2014/chartex" xmlns:cx1="http://schemas.microsoft.com/office/drawing/2015/9/8/chartex" xmlns:cx2="http://schemas.microsoft.com/office/drawing/2015/10/21/chartex" xmlns:cx3="http://schemas.microsoft.com/office/drawing/2016/5/9/chartex" xmlns:cx4="http://schemas.microsoft.com/office/drawing/2016/5/10/chartex" xmlns:cx5="http://schemas.microsoft.com/office/drawing/2016/5/11/chartex" xmlns:cx6="http://schemas.microsoft.com/office/drawing/2016/5/12/chartex" xmlns:cx7="http://schemas.microsoft.com/office/drawing/2016/5/13/chartex" xmlns:cx8="http://schemas.microsoft.com/office/drawing/2016/5/14/chartex" xmlns:mc="http://schemas.openxmlformats.org/markup-compatibility/2006" xmlns:aink="http://schemas.microsoft.com/office/drawing/2016/ink" xmlns:am3d="http://schemas.microsoft.com/office/drawing/2017/model3d" xmlns:o="urn:schemas-microsoft-com:office:office" xmlns:oel="http://schemas.microsoft.com/office/2019/extlst" xmlns:r="http://schemas.openxmlformats.org/officeDocument/2006/relationships" xmlns:m="http://schemas.openxmlformats.org/officeDocument/2006/math" xmlns:v="urn:schemas-microsoft-com:vml" xmlns:wp14="http://schemas.microsoft.com/office/word/2010/wordprocessingDrawing" xmlns:wp="http://schemas.openxmlformats.org/drawingml/2006/wordprocessingDrawing" xmlns:w10="urn:schemas-microsoft-com:office:word" xmlns:w="http://schemas.openxmlformats.org/wordprocessingml/2006/main" xmlns:w14="http://schemas.microsoft.com/office/word/2010/wordml" xmlns:w15="http://schemas.microsoft.com/office/word/2012/wordml" xmlns:w16cex="http://schemas.microsoft.com/office/word/2018/wordml/cex" xmlns:w16cid="http://schemas.microsoft.com/office/word/2016/wordml/cid" xmlns:w16="http://schemas.microsoft.com/office/word/2018/wordml" xmlns:w16du="http://schemas.microsoft.com/office/word/2023/wordml/word16du" xmlns:w16sdtdh="http://schemas.microsoft.com/office/word/2020/wordml/sdtdatahash" xmlns:w16se="http://schemas.microsoft.com/office/word/2015/wordml/symex" xmlns:wpg="http://schemas.microsoft.com/office/word/2010/wordprocessingGroup" xmlns:wpi="http://schemas.microsoft.com/office/word/2010/wordprocessingInk" xmlns:wne="http://schemas.microsoft.com/office/word/2006/wordml" xmlns:wps="http://schemas.microsoft.com/office/word/2010/wordprocessingShape" mc:Ignorable="w14 w15 w16se w16cid w16 w16cex w16sdtdh wp14">
+<w:numbering xmlns:wpc="http://schemas.microsoft.com/office/word/2010/wordprocessingCanvas" xmlns:cx="http://schemas.microsoft.com/office/drawing/2014/chartex" xmlns:cx1="http://schemas.microsoft.com/office/drawing/2015/9/8/chartex" xmlns:cx2="http://schemas.microsoft.com/office/drawing/2015/10/21/chartex" xmlns:cx3="http://schemas.microsoft.com/office/drawing/2016/5/9/chartex" xmlns:cx4="http://schemas.microsoft.com/office/drawing/2016/5/10/chartex" xmlns:cx5="http://schemas.microsoft.com/office/drawing/2016/5/11/chartex" xmlns:cx6="http://schemas.microsoft.com/office/drawing/2016/5/12/chartex" xmlns:cx7="http://schemas.microsoft.com/office/drawing/2016/5/13/chartex" xmlns:cx8="http://schemas.microsoft.com/office/drawing/2016/5/14/chartex" xmlns:mc="http://schemas.openxmlformats.org/markup-compatibility/2006" xmlns:aink="http://schemas.microsoft.com/office/drawing/2016/ink" xmlns:am3d="http://schemas.microsoft.com/office/drawing/2017/model3d" xmlns:o="urn:schemas-microsoft-com:office:office" xmlns:oel="http://schemas.microsoft.com/office/2019/extlst" xmlns:r="http://schemas.openxmlformats.org/officeDocument/2006/relationships" xmlns:m="http://schemas.openxmlformats.org/officeDocument/2006/math" xmlns:v="urn:schemas-microsoft-com:vml" xmlns:wp14="http://schemas.microsoft.com/office/word/2010/wordprocessingDrawing" xmlns:wp="http://schemas.openxmlformats.org/drawingml/2006/wordprocessingDrawing" xmlns:w10="urn:schemas-microsoft-com:office:word" xmlns:w="http://schemas.openxmlformats.org/wordprocessingml/2006/main" xmlns:w14="http://schemas.microsoft.com/office/word/2010/wordml" xmlns:w15="http://schemas.microsoft.com/office/word/2012/wordml" xmlns:w16cex="http://schemas.microsoft.com/office/word/2018/wordml/cex" xmlns:w16cid="http://schemas.microsoft.com/office/word/2016/wordml/cid" xmlns:w16="http://schemas.microsoft.com/office/word/2018/wordml" xmlns:w16sdtdh="http://schemas.microsoft.com/office/word/2020/wordml/sdtdatahash" xmlns:w16se="http://schemas.microsoft.com/office/word/2015/wordml/symex" xmlns:wpg="http://schemas.microsoft.com/office/word/2010/wordprocessingGroup" xmlns:wpi="http://schemas.microsoft.com/office/word/2010/wordprocessingInk" xmlns:wne="http://schemas.microsoft.com/office/word/2006/wordml" xmlns:wps="http://schemas.microsoft.com/office/word/2010/wordprocessingShape" mc:Ignorable="w14 w15 w16se w16cid w16 w16cex w16sdtdh wp14">
   <w:abstractNum w:abstractNumId="0" w15:restartNumberingAfterBreak="0">
     <w:nsid w:val="075A47BE"/>
     <w:multiLevelType w:val="hybridMultilevel"/>
@@ -2816,6 +3000,119 @@
     </w:lvl>
   </w:abstractNum>
   <w:abstractNum w:abstractNumId="4" w15:restartNumberingAfterBreak="0">
+    <w:nsid w:val="2B977538"/>
+    <w:multiLevelType w:val="hybridMultilevel"/>
+    <w:tmpl w:val="7DF45F22"/>
+    <w:lvl w:ilvl="0" w:tplc="04160001">
+      <w:start w:val="1"/>
+      <w:numFmt w:val="bullet"/>
+      <w:lvlText w:val=""/>
+      <w:lvlJc w:val="left"/>
+      <w:pPr>
+        <w:ind w:left="720" w:hanging="360"/>
+      </w:pPr>
+      <w:rPr>
+        <w:rFonts w:ascii="Symbol" w:hAnsi="Symbol" w:hint="default"/>
+      </w:rPr>
+    </w:lvl>
+    <w:lvl w:ilvl="1" w:tplc="04160003" w:tentative="1">
+      <w:start w:val="1"/>
+      <w:numFmt w:val="bullet"/>
+      <w:lvlText w:val="o"/>
+      <w:lvlJc w:val="left"/>
+      <w:pPr>
+        <w:ind w:left="1440" w:hanging="360"/>
+      </w:pPr>
+      <w:rPr>
+        <w:rFonts w:ascii="Courier New" w:hAnsi="Courier New" w:cs="Courier New" w:hint="default"/>
+      </w:rPr>
+    </w:lvl>
+    <w:lvl w:ilvl="2" w:tplc="04160005" w:tentative="1">
+      <w:start w:val="1"/>
+      <w:numFmt w:val="bullet"/>
+      <w:lvlText w:val=""/>
+      <w:lvlJc w:val="left"/>
+      <w:pPr>
+        <w:ind w:left="2160" w:hanging="360"/>
+      </w:pPr>
+      <w:rPr>
+        <w:rFonts w:ascii="Wingdings" w:hAnsi="Wingdings" w:hint="default"/>
+      </w:rPr>
+    </w:lvl>
+    <w:lvl w:ilvl="3" w:tplc="04160001" w:tentative="1">
+      <w:start w:val="1"/>
+      <w:numFmt w:val="bullet"/>
+      <w:lvlText w:val=""/>
+      <w:lvlJc w:val="left"/>
+      <w:pPr>
+        <w:ind w:left="2880" w:hanging="360"/>
+      </w:pPr>
+      <w:rPr>
+        <w:rFonts w:ascii="Symbol" w:hAnsi="Symbol" w:hint="default"/>
+      </w:rPr>
+    </w:lvl>
+    <w:lvl w:ilvl="4" w:tplc="04160003" w:tentative="1">
+      <w:start w:val="1"/>
+      <w:numFmt w:val="bullet"/>
+      <w:lvlText w:val="o"/>
+      <w:lvlJc w:val="left"/>
+      <w:pPr>
+        <w:ind w:left="3600" w:hanging="360"/>
+      </w:pPr>
+      <w:rPr>
+        <w:rFonts w:ascii="Courier New" w:hAnsi="Courier New" w:cs="Courier New" w:hint="default"/>
+      </w:rPr>
+    </w:lvl>
+    <w:lvl w:ilvl="5" w:tplc="04160005" w:tentative="1">
+      <w:start w:val="1"/>
+      <w:numFmt w:val="bullet"/>
+      <w:lvlText w:val=""/>
+      <w:lvlJc w:val="left"/>
+      <w:pPr>
+        <w:ind w:left="4320" w:hanging="360"/>
+      </w:pPr>
+      <w:rPr>
+        <w:rFonts w:ascii="Wingdings" w:hAnsi="Wingdings" w:hint="default"/>
+      </w:rPr>
+    </w:lvl>
+    <w:lvl w:ilvl="6" w:tplc="04160001" w:tentative="1">
+      <w:start w:val="1"/>
+      <w:numFmt w:val="bullet"/>
+      <w:lvlText w:val=""/>
+      <w:lvlJc w:val="left"/>
+      <w:pPr>
+        <w:ind w:left="5040" w:hanging="360"/>
+      </w:pPr>
+      <w:rPr>
+        <w:rFonts w:ascii="Symbol" w:hAnsi="Symbol" w:hint="default"/>
+      </w:rPr>
+    </w:lvl>
+    <w:lvl w:ilvl="7" w:tplc="04160003" w:tentative="1">
+      <w:start w:val="1"/>
+      <w:numFmt w:val="bullet"/>
+      <w:lvlText w:val="o"/>
+      <w:lvlJc w:val="left"/>
+      <w:pPr>
+        <w:ind w:left="5760" w:hanging="360"/>
+      </w:pPr>
+      <w:rPr>
+        <w:rFonts w:ascii="Courier New" w:hAnsi="Courier New" w:cs="Courier New" w:hint="default"/>
+      </w:rPr>
+    </w:lvl>
+    <w:lvl w:ilvl="8" w:tplc="04160005" w:tentative="1">
+      <w:start w:val="1"/>
+      <w:numFmt w:val="bullet"/>
+      <w:lvlText w:val=""/>
+      <w:lvlJc w:val="left"/>
+      <w:pPr>
+        <w:ind w:left="6480" w:hanging="360"/>
+      </w:pPr>
+      <w:rPr>
+        <w:rFonts w:ascii="Wingdings" w:hAnsi="Wingdings" w:hint="default"/>
+      </w:rPr>
+    </w:lvl>
+  </w:abstractNum>
+  <w:abstractNum w:abstractNumId="5" w15:restartNumberingAfterBreak="0">
     <w:nsid w:val="2FAC1B35"/>
     <w:multiLevelType w:val="hybridMultilevel"/>
     <w:tmpl w:val="AAFE6E98"/>
@@ -2928,7 +3225,7 @@
       </w:rPr>
     </w:lvl>
   </w:abstractNum>
-  <w:abstractNum w:abstractNumId="5" w15:restartNumberingAfterBreak="0">
+  <w:abstractNum w:abstractNumId="6" w15:restartNumberingAfterBreak="0">
     <w:nsid w:val="3C845A73"/>
     <w:multiLevelType w:val="hybridMultilevel"/>
     <w:tmpl w:val="6B16AA70"/>
@@ -3041,7 +3338,7 @@
       </w:rPr>
     </w:lvl>
   </w:abstractNum>
-  <w:abstractNum w:abstractNumId="6" w15:restartNumberingAfterBreak="0">
+  <w:abstractNum w:abstractNumId="7" w15:restartNumberingAfterBreak="0">
     <w:nsid w:val="3DEE0CBF"/>
     <w:multiLevelType w:val="hybridMultilevel"/>
     <w:tmpl w:val="3C6EC5B8"/>
@@ -3154,7 +3451,7 @@
       </w:rPr>
     </w:lvl>
   </w:abstractNum>
-  <w:abstractNum w:abstractNumId="7" w15:restartNumberingAfterBreak="0">
+  <w:abstractNum w:abstractNumId="8" w15:restartNumberingAfterBreak="0">
     <w:nsid w:val="57923F2E"/>
     <w:multiLevelType w:val="hybridMultilevel"/>
     <w:tmpl w:val="35B85C24"/>
@@ -3267,7 +3564,7 @@
       </w:rPr>
     </w:lvl>
   </w:abstractNum>
-  <w:abstractNum w:abstractNumId="8" w15:restartNumberingAfterBreak="0">
+  <w:abstractNum w:abstractNumId="9" w15:restartNumberingAfterBreak="0">
     <w:nsid w:val="611E101B"/>
     <w:multiLevelType w:val="hybridMultilevel"/>
     <w:tmpl w:val="2A567704"/>
@@ -3380,7 +3677,7 @@
       </w:rPr>
     </w:lvl>
   </w:abstractNum>
-  <w:abstractNum w:abstractNumId="9" w15:restartNumberingAfterBreak="0">
+  <w:abstractNum w:abstractNumId="10" w15:restartNumberingAfterBreak="0">
     <w:nsid w:val="6C425D23"/>
     <w:multiLevelType w:val="hybridMultilevel"/>
     <w:tmpl w:val="A516CEFA"/>
@@ -3493,7 +3790,7 @@
       </w:rPr>
     </w:lvl>
   </w:abstractNum>
-  <w:abstractNum w:abstractNumId="10" w15:restartNumberingAfterBreak="0">
+  <w:abstractNum w:abstractNumId="11" w15:restartNumberingAfterBreak="0">
     <w:nsid w:val="70A53B40"/>
     <w:multiLevelType w:val="hybridMultilevel"/>
     <w:tmpl w:val="74E01454"/>
@@ -3606,7 +3903,7 @@
       </w:rPr>
     </w:lvl>
   </w:abstractNum>
-  <w:abstractNum w:abstractNumId="11" w15:restartNumberingAfterBreak="0">
+  <w:abstractNum w:abstractNumId="12" w15:restartNumberingAfterBreak="0">
     <w:nsid w:val="730F49DF"/>
     <w:multiLevelType w:val="hybridMultilevel"/>
     <w:tmpl w:val="0018EF4C"/>
@@ -3719,7 +4016,7 @@
       </w:rPr>
     </w:lvl>
   </w:abstractNum>
-  <w:abstractNum w:abstractNumId="12" w15:restartNumberingAfterBreak="0">
+  <w:abstractNum w:abstractNumId="13" w15:restartNumberingAfterBreak="0">
     <w:nsid w:val="75C01EEC"/>
     <w:multiLevelType w:val="hybridMultilevel"/>
     <w:tmpl w:val="E22C5096"/>
@@ -3832,7 +4129,7 @@
       </w:rPr>
     </w:lvl>
   </w:abstractNum>
-  <w:abstractNum w:abstractNumId="13" w15:restartNumberingAfterBreak="0">
+  <w:abstractNum w:abstractNumId="14" w15:restartNumberingAfterBreak="0">
     <w:nsid w:val="77E31BA3"/>
     <w:multiLevelType w:val="hybridMultilevel"/>
     <w:tmpl w:val="EBD023C6"/>
@@ -3945,7 +4242,7 @@
       </w:rPr>
     </w:lvl>
   </w:abstractNum>
-  <w:abstractNum w:abstractNumId="14" w15:restartNumberingAfterBreak="0">
+  <w:abstractNum w:abstractNumId="15" w15:restartNumberingAfterBreak="0">
     <w:nsid w:val="7CB874BD"/>
     <w:multiLevelType w:val="hybridMultilevel"/>
     <w:tmpl w:val="7D385F7A"/>
@@ -4058,7 +4355,7 @@
       </w:rPr>
     </w:lvl>
   </w:abstractNum>
-  <w:abstractNum w:abstractNumId="15" w15:restartNumberingAfterBreak="0">
+  <w:abstractNum w:abstractNumId="16" w15:restartNumberingAfterBreak="0">
     <w:nsid w:val="7CF516C2"/>
     <w:multiLevelType w:val="hybridMultilevel"/>
     <w:tmpl w:val="8FA887DC"/>
@@ -4172,40 +4469,40 @@
     </w:lvl>
   </w:abstractNum>
   <w:num w:numId="1" w16cid:durableId="1145970792">
-    <w:abstractNumId w:val="15"/>
+    <w:abstractNumId w:val="16"/>
   </w:num>
   <w:num w:numId="2" w16cid:durableId="655033221">
+    <w:abstractNumId w:val="6"/>
+  </w:num>
+  <w:num w:numId="3" w16cid:durableId="1214736766">
+    <w:abstractNumId w:val="8"/>
+  </w:num>
+  <w:num w:numId="4" w16cid:durableId="1139685247">
     <w:abstractNumId w:val="5"/>
   </w:num>
-  <w:num w:numId="3" w16cid:durableId="1214736766">
-    <w:abstractNumId w:val="7"/>
-  </w:num>
-  <w:num w:numId="4" w16cid:durableId="1139685247">
-    <w:abstractNumId w:val="4"/>
-  </w:num>
   <w:num w:numId="5" w16cid:durableId="239295065">
-    <w:abstractNumId w:val="12"/>
+    <w:abstractNumId w:val="13"/>
   </w:num>
   <w:num w:numId="6" w16cid:durableId="1502310400">
-    <w:abstractNumId w:val="10"/>
+    <w:abstractNumId w:val="11"/>
   </w:num>
   <w:num w:numId="7" w16cid:durableId="1923831271">
-    <w:abstractNumId w:val="8"/>
+    <w:abstractNumId w:val="9"/>
   </w:num>
   <w:num w:numId="8" w16cid:durableId="2036685070">
-    <w:abstractNumId w:val="11"/>
+    <w:abstractNumId w:val="12"/>
   </w:num>
   <w:num w:numId="9" w16cid:durableId="1616446183">
     <w:abstractNumId w:val="2"/>
   </w:num>
   <w:num w:numId="10" w16cid:durableId="1336305808">
-    <w:abstractNumId w:val="9"/>
+    <w:abstractNumId w:val="10"/>
   </w:num>
   <w:num w:numId="11" w16cid:durableId="1934892482">
-    <w:abstractNumId w:val="13"/>
+    <w:abstractNumId w:val="14"/>
   </w:num>
   <w:num w:numId="12" w16cid:durableId="2117828294">
-    <w:abstractNumId w:val="14"/>
+    <w:abstractNumId w:val="15"/>
   </w:num>
   <w:num w:numId="13" w16cid:durableId="1463156814">
     <w:abstractNumId w:val="3"/>
@@ -4214,10 +4511,13 @@
     <w:abstractNumId w:val="0"/>
   </w:num>
   <w:num w:numId="15" w16cid:durableId="930550372">
-    <w:abstractNumId w:val="6"/>
+    <w:abstractNumId w:val="7"/>
   </w:num>
   <w:num w:numId="16" w16cid:durableId="1320689095">
     <w:abstractNumId w:val="1"/>
+  </w:num>
+  <w:num w:numId="17" w16cid:durableId="1851606585">
+    <w:abstractNumId w:val="4"/>
   </w:num>
 </w:numbering>
 </file>

</xml_diff>